<commit_message>
se añaden modificaciones de configuraciones al servidor
</commit_message>
<xml_diff>
--- a/ReporteAaron.docx
+++ b/ReporteAaron.docx
@@ -1122,6 +1122,887 @@
         <w:spacing w:line="360" w:lineRule="auto"/>
         <w:jc w:val="both"/>
         <w:rPr>
+          <w:ins w:id="41" w:author="ANDRES NIETO CORTES" w:date="2021-07-10T16:34:00Z"/>
+          <w:rFonts w:ascii="Times New Roman" w:hAnsi="Times New Roman" w:cs="Times New Roman"/>
+          <w:sz w:val="24"/>
+          <w:szCs w:val="24"/>
+        </w:rPr>
+      </w:pPr>
+      <w:ins w:id="42" w:author="ANDRES NIETO CORTES" w:date="2021-07-10T16:34:00Z">
+        <w:r>
+          <w:rPr>
+            <w:rFonts w:ascii="Times New Roman" w:hAnsi="Times New Roman" w:cs="Times New Roman"/>
+            <w:sz w:val="24"/>
+            <w:szCs w:val="24"/>
+          </w:rPr>
+          <w:lastRenderedPageBreak/>
+          <w:t>Se descarga Docker</w:t>
+        </w:r>
+      </w:ins>
+    </w:p>
+    <w:p>
+      <w:pPr>
+        <w:spacing w:line="360" w:lineRule="auto"/>
+        <w:jc w:val="both"/>
+        <w:rPr>
+          <w:ins w:id="43" w:author="ANDRES NIETO CORTES" w:date="2021-07-10T16:34:00Z"/>
+          <w:rFonts w:ascii="Times New Roman" w:hAnsi="Times New Roman" w:cs="Times New Roman"/>
+          <w:sz w:val="24"/>
+          <w:szCs w:val="24"/>
+        </w:rPr>
+      </w:pPr>
+      <w:ins w:id="44" w:author="ANDRES NIETO CORTES" w:date="2021-07-10T16:34:00Z">
+        <w:r>
+          <w:rPr>
+            <w:rFonts w:ascii="Times New Roman" w:hAnsi="Times New Roman" w:cs="Times New Roman"/>
+            <w:noProof/>
+            <w:sz w:val="24"/>
+            <w:szCs w:val="24"/>
+          </w:rPr>
+          <w:drawing>
+            <wp:inline distT="0" distB="0" distL="0" distR="0" wp14:anchorId="6C016FCA" wp14:editId="0E2A78D2">
+              <wp:extent cx="5612130" cy="3155315"/>
+              <wp:effectExtent l="0" t="0" r="7620" b="6985"/>
+              <wp:docPr id="28" name="Imagen 28"/>
+              <wp:cNvGraphicFramePr>
+                <a:graphicFrameLocks xmlns:a="http://schemas.openxmlformats.org/drawingml/2006/main" noChangeAspect="1"/>
+              </wp:cNvGraphicFramePr>
+              <a:graphic xmlns:a="http://schemas.openxmlformats.org/drawingml/2006/main">
+                <a:graphicData uri="http://schemas.openxmlformats.org/drawingml/2006/picture">
+                  <pic:pic xmlns:pic="http://schemas.openxmlformats.org/drawingml/2006/picture">
+                    <pic:nvPicPr>
+                      <pic:cNvPr id="1" name=""/>
+                      <pic:cNvPicPr/>
+                    </pic:nvPicPr>
+                    <pic:blipFill>
+                      <a:blip r:embed="rId7"/>
+                      <a:stretch>
+                        <a:fillRect/>
+                      </a:stretch>
+                    </pic:blipFill>
+                    <pic:spPr>
+                      <a:xfrm>
+                        <a:off x="0" y="0"/>
+                        <a:ext cx="5612130" cy="3155315"/>
+                      </a:xfrm>
+                      <a:prstGeom prst="rect">
+                        <a:avLst/>
+                      </a:prstGeom>
+                    </pic:spPr>
+                  </pic:pic>
+                </a:graphicData>
+              </a:graphic>
+            </wp:inline>
+          </w:drawing>
+        </w:r>
+      </w:ins>
+    </w:p>
+    <w:p>
+      <w:pPr>
+        <w:spacing w:line="360" w:lineRule="auto"/>
+        <w:jc w:val="both"/>
+        <w:rPr>
+          <w:del w:id="45" w:author="ANDRES NIETO CORTES" w:date="2021-07-10T16:34:00Z"/>
+          <w:moveTo w:id="46" w:author="ANDRES NIETO CORTES" w:date="2021-07-10T16:34:00Z"/>
+          <w:rFonts w:ascii="Times New Roman" w:hAnsi="Times New Roman" w:cs="Times New Roman"/>
+          <w:sz w:val="24"/>
+          <w:szCs w:val="24"/>
+        </w:rPr>
+      </w:pPr>
+      <w:moveToRangeStart w:id="47" w:author="ANDRES NIETO CORTES" w:date="2021-07-10T16:34:00Z" w:name="move76827259"/>
+      <w:moveTo w:id="48" w:author="ANDRES NIETO CORTES" w:date="2021-07-10T16:34:00Z">
+        <w:del w:id="49" w:author="ANDRES NIETO CORTES" w:date="2021-07-10T16:34:00Z">
+          <w:r>
+            <w:rPr>
+              <w:rFonts w:ascii="Times New Roman" w:hAnsi="Times New Roman" w:cs="Times New Roman"/>
+              <w:sz w:val="24"/>
+              <w:szCs w:val="24"/>
+            </w:rPr>
+            <w:delText>Se descarga Docker</w:delText>
+          </w:r>
+        </w:del>
+      </w:moveTo>
+    </w:p>
+    <w:p>
+      <w:pPr>
+        <w:spacing w:line="360" w:lineRule="auto"/>
+        <w:jc w:val="both"/>
+        <w:rPr>
+          <w:del w:id="50" w:author="ANDRES NIETO CORTES" w:date="2021-07-10T16:34:00Z"/>
+          <w:moveTo w:id="51" w:author="ANDRES NIETO CORTES" w:date="2021-07-10T16:34:00Z"/>
+          <w:rFonts w:ascii="Times New Roman" w:hAnsi="Times New Roman" w:cs="Times New Roman"/>
+          <w:sz w:val="24"/>
+          <w:szCs w:val="24"/>
+        </w:rPr>
+      </w:pPr>
+      <w:moveTo w:id="52" w:author="ANDRES NIETO CORTES" w:date="2021-07-10T16:34:00Z">
+        <w:del w:id="53" w:author="ANDRES NIETO CORTES" w:date="2021-07-10T16:34:00Z">
+          <w:r>
+            <w:rPr>
+              <w:rFonts w:ascii="Times New Roman" w:hAnsi="Times New Roman" w:cs="Times New Roman"/>
+              <w:noProof/>
+              <w:sz w:val="24"/>
+              <w:szCs w:val="24"/>
+            </w:rPr>
+            <w:drawing>
+              <wp:inline distT="0" distB="0" distL="0" distR="0" wp14:anchorId="5A756B9A" wp14:editId="65ADDDA4">
+                <wp:extent cx="5612130" cy="3155315"/>
+                <wp:effectExtent l="0" t="0" r="7620" b="6985"/>
+                <wp:docPr id="12" name="Imagen 12"/>
+                <wp:cNvGraphicFramePr>
+                  <a:graphicFrameLocks xmlns:a="http://schemas.openxmlformats.org/drawingml/2006/main" noChangeAspect="1"/>
+                </wp:cNvGraphicFramePr>
+                <a:graphic xmlns:a="http://schemas.openxmlformats.org/drawingml/2006/main">
+                  <a:graphicData uri="http://schemas.openxmlformats.org/drawingml/2006/picture">
+                    <pic:pic xmlns:pic="http://schemas.openxmlformats.org/drawingml/2006/picture">
+                      <pic:nvPicPr>
+                        <pic:cNvPr id="1" name=""/>
+                        <pic:cNvPicPr/>
+                      </pic:nvPicPr>
+                      <pic:blipFill>
+                        <a:blip r:embed="rId7"/>
+                        <a:stretch>
+                          <a:fillRect/>
+                        </a:stretch>
+                      </pic:blipFill>
+                      <pic:spPr>
+                        <a:xfrm>
+                          <a:off x="0" y="0"/>
+                          <a:ext cx="5612130" cy="3155315"/>
+                        </a:xfrm>
+                        <a:prstGeom prst="rect">
+                          <a:avLst/>
+                        </a:prstGeom>
+                      </pic:spPr>
+                    </pic:pic>
+                  </a:graphicData>
+                </a:graphic>
+              </wp:inline>
+            </w:drawing>
+          </w:r>
+        </w:del>
+      </w:moveTo>
+    </w:p>
+    <w:p>
+      <w:pPr>
+        <w:spacing w:line="360" w:lineRule="auto"/>
+        <w:jc w:val="both"/>
+        <w:rPr>
+          <w:moveTo w:id="54" w:author="ANDRES NIETO CORTES" w:date="2021-07-10T16:34:00Z"/>
+          <w:rFonts w:ascii="Times New Roman" w:hAnsi="Times New Roman" w:cs="Times New Roman"/>
+          <w:sz w:val="24"/>
+          <w:szCs w:val="24"/>
+        </w:rPr>
+      </w:pPr>
+      <w:moveTo w:id="55" w:author="ANDRES NIETO CORTES" w:date="2021-07-10T16:34:00Z">
+        <w:r>
+          <w:rPr>
+            <w:rFonts w:ascii="Times New Roman" w:hAnsi="Times New Roman" w:cs="Times New Roman"/>
+            <w:sz w:val="24"/>
+            <w:szCs w:val="24"/>
+          </w:rPr>
+          <w:t>Después de instalarlo, se ejecuta y se instala</w:t>
+        </w:r>
+      </w:moveTo>
+    </w:p>
+    <w:p>
+      <w:pPr>
+        <w:spacing w:line="360" w:lineRule="auto"/>
+        <w:jc w:val="both"/>
+        <w:rPr>
+          <w:moveTo w:id="56" w:author="ANDRES NIETO CORTES" w:date="2021-07-10T16:34:00Z"/>
+          <w:rFonts w:ascii="Times New Roman" w:hAnsi="Times New Roman" w:cs="Times New Roman"/>
+          <w:sz w:val="24"/>
+          <w:szCs w:val="24"/>
+        </w:rPr>
+      </w:pPr>
+      <w:moveTo w:id="57" w:author="ANDRES NIETO CORTES" w:date="2021-07-10T16:34:00Z">
+        <w:r>
+          <w:rPr>
+            <w:rFonts w:ascii="Times New Roman" w:hAnsi="Times New Roman" w:cs="Times New Roman"/>
+            <w:noProof/>
+            <w:sz w:val="24"/>
+            <w:szCs w:val="24"/>
+          </w:rPr>
+          <w:drawing>
+            <wp:inline distT="0" distB="0" distL="0" distR="0" wp14:anchorId="5A1CCF97" wp14:editId="1E54CD18">
+              <wp:extent cx="5612130" cy="3155315"/>
+              <wp:effectExtent l="0" t="0" r="7620" b="6985"/>
+              <wp:docPr id="17" name="Imagen 17"/>
+              <wp:cNvGraphicFramePr>
+                <a:graphicFrameLocks xmlns:a="http://schemas.openxmlformats.org/drawingml/2006/main" noChangeAspect="1"/>
+              </wp:cNvGraphicFramePr>
+              <a:graphic xmlns:a="http://schemas.openxmlformats.org/drawingml/2006/main">
+                <a:graphicData uri="http://schemas.openxmlformats.org/drawingml/2006/picture">
+                  <pic:pic xmlns:pic="http://schemas.openxmlformats.org/drawingml/2006/picture">
+                    <pic:nvPicPr>
+                      <pic:cNvPr id="1" name=""/>
+                      <pic:cNvPicPr/>
+                    </pic:nvPicPr>
+                    <pic:blipFill>
+                      <a:blip r:embed="rId8"/>
+                      <a:stretch>
+                        <a:fillRect/>
+                      </a:stretch>
+                    </pic:blipFill>
+                    <pic:spPr>
+                      <a:xfrm>
+                        <a:off x="0" y="0"/>
+                        <a:ext cx="5612130" cy="3155315"/>
+                      </a:xfrm>
+                      <a:prstGeom prst="rect">
+                        <a:avLst/>
+                      </a:prstGeom>
+                    </pic:spPr>
+                  </pic:pic>
+                </a:graphicData>
+              </a:graphic>
+            </wp:inline>
+          </w:drawing>
+        </w:r>
+      </w:moveTo>
+    </w:p>
+    <w:p>
+      <w:pPr>
+        <w:spacing w:line="360" w:lineRule="auto"/>
+        <w:jc w:val="both"/>
+        <w:rPr>
+          <w:moveTo w:id="58" w:author="ANDRES NIETO CORTES" w:date="2021-07-10T16:34:00Z"/>
+          <w:rFonts w:ascii="Times New Roman" w:hAnsi="Times New Roman" w:cs="Times New Roman"/>
+          <w:sz w:val="24"/>
+          <w:szCs w:val="24"/>
+        </w:rPr>
+      </w:pPr>
+    </w:p>
+    <w:p>
+      <w:pPr>
+        <w:spacing w:line="360" w:lineRule="auto"/>
+        <w:jc w:val="both"/>
+        <w:rPr>
+          <w:moveTo w:id="59" w:author="ANDRES NIETO CORTES" w:date="2021-07-10T16:34:00Z"/>
+          <w:rFonts w:ascii="Times New Roman" w:hAnsi="Times New Roman" w:cs="Times New Roman"/>
+          <w:sz w:val="24"/>
+          <w:szCs w:val="24"/>
+        </w:rPr>
+      </w:pPr>
+    </w:p>
+    <w:p>
+      <w:pPr>
+        <w:spacing w:line="360" w:lineRule="auto"/>
+        <w:jc w:val="both"/>
+        <w:rPr>
+          <w:moveTo w:id="60" w:author="ANDRES NIETO CORTES" w:date="2021-07-10T16:34:00Z"/>
+          <w:rFonts w:ascii="Times New Roman" w:hAnsi="Times New Roman" w:cs="Times New Roman"/>
+          <w:sz w:val="24"/>
+          <w:szCs w:val="24"/>
+        </w:rPr>
+      </w:pPr>
+      <w:moveTo w:id="61" w:author="ANDRES NIETO CORTES" w:date="2021-07-10T16:34:00Z">
+        <w:r>
+          <w:rPr>
+            <w:rFonts w:ascii="Times New Roman" w:hAnsi="Times New Roman" w:cs="Times New Roman"/>
+            <w:sz w:val="24"/>
+            <w:szCs w:val="24"/>
+          </w:rPr>
+          <w:lastRenderedPageBreak/>
+          <w:t>Mientras se instala, se crea una carpeta en el escritorio para guardar el proyecto.</w:t>
+        </w:r>
+      </w:moveTo>
+    </w:p>
+    <w:p>
+      <w:pPr>
+        <w:spacing w:line="360" w:lineRule="auto"/>
+        <w:jc w:val="both"/>
+        <w:rPr>
+          <w:moveTo w:id="62" w:author="ANDRES NIETO CORTES" w:date="2021-07-10T16:34:00Z"/>
+          <w:rFonts w:ascii="Times New Roman" w:hAnsi="Times New Roman" w:cs="Times New Roman"/>
+          <w:sz w:val="24"/>
+          <w:szCs w:val="24"/>
+        </w:rPr>
+      </w:pPr>
+      <w:moveTo w:id="63" w:author="ANDRES NIETO CORTES" w:date="2021-07-10T16:34:00Z">
+        <w:r>
+          <w:rPr>
+            <w:rFonts w:ascii="Times New Roman" w:hAnsi="Times New Roman" w:cs="Times New Roman"/>
+            <w:noProof/>
+            <w:sz w:val="24"/>
+            <w:szCs w:val="24"/>
+          </w:rPr>
+          <w:drawing>
+            <wp:inline distT="0" distB="0" distL="0" distR="0" wp14:anchorId="364CC126" wp14:editId="399AA7D2">
+              <wp:extent cx="5612130" cy="3155315"/>
+              <wp:effectExtent l="0" t="0" r="7620" b="6985"/>
+              <wp:docPr id="18" name="Imagen 18"/>
+              <wp:cNvGraphicFramePr>
+                <a:graphicFrameLocks xmlns:a="http://schemas.openxmlformats.org/drawingml/2006/main" noChangeAspect="1"/>
+              </wp:cNvGraphicFramePr>
+              <a:graphic xmlns:a="http://schemas.openxmlformats.org/drawingml/2006/main">
+                <a:graphicData uri="http://schemas.openxmlformats.org/drawingml/2006/picture">
+                  <pic:pic xmlns:pic="http://schemas.openxmlformats.org/drawingml/2006/picture">
+                    <pic:nvPicPr>
+                      <pic:cNvPr id="1" name=""/>
+                      <pic:cNvPicPr/>
+                    </pic:nvPicPr>
+                    <pic:blipFill>
+                      <a:blip r:embed="rId9"/>
+                      <a:stretch>
+                        <a:fillRect/>
+                      </a:stretch>
+                    </pic:blipFill>
+                    <pic:spPr>
+                      <a:xfrm>
+                        <a:off x="0" y="0"/>
+                        <a:ext cx="5612130" cy="3155315"/>
+                      </a:xfrm>
+                      <a:prstGeom prst="rect">
+                        <a:avLst/>
+                      </a:prstGeom>
+                    </pic:spPr>
+                  </pic:pic>
+                </a:graphicData>
+              </a:graphic>
+            </wp:inline>
+          </w:drawing>
+        </w:r>
+      </w:moveTo>
+    </w:p>
+    <w:p>
+      <w:pPr>
+        <w:spacing w:line="360" w:lineRule="auto"/>
+        <w:jc w:val="both"/>
+        <w:rPr>
+          <w:moveTo w:id="64" w:author="ANDRES NIETO CORTES" w:date="2021-07-10T16:34:00Z"/>
+          <w:rFonts w:ascii="Times New Roman" w:hAnsi="Times New Roman" w:cs="Times New Roman"/>
+          <w:sz w:val="24"/>
+          <w:szCs w:val="24"/>
+        </w:rPr>
+      </w:pPr>
+      <w:moveTo w:id="65" w:author="ANDRES NIETO CORTES" w:date="2021-07-10T16:34:00Z">
+        <w:r>
+          <w:rPr>
+            <w:rFonts w:ascii="Times New Roman" w:hAnsi="Times New Roman" w:cs="Times New Roman"/>
+            <w:sz w:val="24"/>
+            <w:szCs w:val="24"/>
+          </w:rPr>
+          <w:t xml:space="preserve">Se clona el repositorio que proporciona los contenedores correspondientes al Servidor Apache, la base de datos MySQL y el administrador </w:t>
+        </w:r>
+        <w:proofErr w:type="spellStart"/>
+        <w:r>
+          <w:rPr>
+            <w:rFonts w:ascii="Times New Roman" w:hAnsi="Times New Roman" w:cs="Times New Roman"/>
+            <w:sz w:val="24"/>
+            <w:szCs w:val="24"/>
+          </w:rPr>
+          <w:t>phpMyAdmin</w:t>
+        </w:r>
+        <w:proofErr w:type="spellEnd"/>
+        <w:r>
+          <w:rPr>
+            <w:rFonts w:ascii="Times New Roman" w:hAnsi="Times New Roman" w:cs="Times New Roman"/>
+            <w:sz w:val="24"/>
+            <w:szCs w:val="24"/>
+          </w:rPr>
+          <w:t>.</w:t>
+        </w:r>
+      </w:moveTo>
+    </w:p>
+    <w:p>
+      <w:pPr>
+        <w:spacing w:line="360" w:lineRule="auto"/>
+        <w:jc w:val="both"/>
+        <w:rPr>
+          <w:moveTo w:id="66" w:author="ANDRES NIETO CORTES" w:date="2021-07-10T16:34:00Z"/>
+          <w:rFonts w:ascii="Times New Roman" w:hAnsi="Times New Roman" w:cs="Times New Roman"/>
+          <w:sz w:val="24"/>
+          <w:szCs w:val="24"/>
+        </w:rPr>
+      </w:pPr>
+      <w:moveTo w:id="67" w:author="ANDRES NIETO CORTES" w:date="2021-07-10T16:34:00Z">
+        <w:r>
+          <w:rPr>
+            <w:rFonts w:ascii="Times New Roman" w:hAnsi="Times New Roman" w:cs="Times New Roman"/>
+            <w:noProof/>
+            <w:sz w:val="24"/>
+            <w:szCs w:val="24"/>
+          </w:rPr>
+          <w:drawing>
+            <wp:inline distT="0" distB="0" distL="0" distR="0" wp14:anchorId="7D24F508" wp14:editId="0DD93AA1">
+              <wp:extent cx="5612130" cy="3155315"/>
+              <wp:effectExtent l="0" t="0" r="7620" b="6985"/>
+              <wp:docPr id="20" name="Imagen 20"/>
+              <wp:cNvGraphicFramePr>
+                <a:graphicFrameLocks xmlns:a="http://schemas.openxmlformats.org/drawingml/2006/main" noChangeAspect="1"/>
+              </wp:cNvGraphicFramePr>
+              <a:graphic xmlns:a="http://schemas.openxmlformats.org/drawingml/2006/main">
+                <a:graphicData uri="http://schemas.openxmlformats.org/drawingml/2006/picture">
+                  <pic:pic xmlns:pic="http://schemas.openxmlformats.org/drawingml/2006/picture">
+                    <pic:nvPicPr>
+                      <pic:cNvPr id="1" name=""/>
+                      <pic:cNvPicPr/>
+                    </pic:nvPicPr>
+                    <pic:blipFill>
+                      <a:blip r:embed="rId10"/>
+                      <a:stretch>
+                        <a:fillRect/>
+                      </a:stretch>
+                    </pic:blipFill>
+                    <pic:spPr>
+                      <a:xfrm>
+                        <a:off x="0" y="0"/>
+                        <a:ext cx="5612130" cy="3155315"/>
+                      </a:xfrm>
+                      <a:prstGeom prst="rect">
+                        <a:avLst/>
+                      </a:prstGeom>
+                    </pic:spPr>
+                  </pic:pic>
+                </a:graphicData>
+              </a:graphic>
+            </wp:inline>
+          </w:drawing>
+        </w:r>
+      </w:moveTo>
+    </w:p>
+    <w:p>
+      <w:pPr>
+        <w:spacing w:line="360" w:lineRule="auto"/>
+        <w:jc w:val="both"/>
+        <w:rPr>
+          <w:moveFrom w:id="68" w:author="ANDRES NIETO CORTES" w:date="2021-07-10T16:34:00Z"/>
+          <w:rFonts w:ascii="Times New Roman" w:hAnsi="Times New Roman" w:cs="Times New Roman"/>
+          <w:sz w:val="24"/>
+          <w:szCs w:val="24"/>
+        </w:rPr>
+      </w:pPr>
+      <w:moveFromRangeStart w:id="69" w:author="ANDRES NIETO CORTES" w:date="2021-07-10T16:34:00Z" w:name="move76827259"/>
+      <w:moveToRangeEnd w:id="47"/>
+      <w:moveFrom w:id="70" w:author="ANDRES NIETO CORTES" w:date="2021-07-10T16:34:00Z">
+        <w:r>
+          <w:rPr>
+            <w:rFonts w:ascii="Times New Roman" w:hAnsi="Times New Roman" w:cs="Times New Roman"/>
+            <w:sz w:val="24"/>
+            <w:szCs w:val="24"/>
+          </w:rPr>
+          <w:t>Se descarga Docker</w:t>
+        </w:r>
+      </w:moveFrom>
+    </w:p>
+    <w:p>
+      <w:pPr>
+        <w:spacing w:line="360" w:lineRule="auto"/>
+        <w:jc w:val="both"/>
+        <w:rPr>
+          <w:moveFrom w:id="71" w:author="ANDRES NIETO CORTES" w:date="2021-07-10T16:34:00Z"/>
+          <w:rFonts w:ascii="Times New Roman" w:hAnsi="Times New Roman" w:cs="Times New Roman"/>
+          <w:sz w:val="24"/>
+          <w:szCs w:val="24"/>
+        </w:rPr>
+      </w:pPr>
+      <w:moveFrom w:id="72" w:author="ANDRES NIETO CORTES" w:date="2021-07-10T16:34:00Z">
+        <w:r>
+          <w:rPr>
+            <w:rFonts w:ascii="Times New Roman" w:hAnsi="Times New Roman" w:cs="Times New Roman"/>
+            <w:noProof/>
+            <w:sz w:val="24"/>
+            <w:szCs w:val="24"/>
+          </w:rPr>
+          <w:drawing>
+            <wp:inline distT="0" distB="0" distL="0" distR="0" wp14:anchorId="26E1505B" wp14:editId="15CE43AC">
+              <wp:extent cx="5612130" cy="3155315"/>
+              <wp:effectExtent l="0" t="0" r="7620" b="6985"/>
+              <wp:docPr id="1" name="Imagen 1"/>
+              <wp:cNvGraphicFramePr>
+                <a:graphicFrameLocks xmlns:a="http://schemas.openxmlformats.org/drawingml/2006/main" noChangeAspect="1"/>
+              </wp:cNvGraphicFramePr>
+              <a:graphic xmlns:a="http://schemas.openxmlformats.org/drawingml/2006/main">
+                <a:graphicData uri="http://schemas.openxmlformats.org/drawingml/2006/picture">
+                  <pic:pic xmlns:pic="http://schemas.openxmlformats.org/drawingml/2006/picture">
+                    <pic:nvPicPr>
+                      <pic:cNvPr id="1" name=""/>
+                      <pic:cNvPicPr/>
+                    </pic:nvPicPr>
+                    <pic:blipFill>
+                      <a:blip r:embed="rId7"/>
+                      <a:stretch>
+                        <a:fillRect/>
+                      </a:stretch>
+                    </pic:blipFill>
+                    <pic:spPr>
+                      <a:xfrm>
+                        <a:off x="0" y="0"/>
+                        <a:ext cx="5612130" cy="3155315"/>
+                      </a:xfrm>
+                      <a:prstGeom prst="rect">
+                        <a:avLst/>
+                      </a:prstGeom>
+                    </pic:spPr>
+                  </pic:pic>
+                </a:graphicData>
+              </a:graphic>
+            </wp:inline>
+          </w:drawing>
+        </w:r>
+      </w:moveFrom>
+    </w:p>
+    <w:p>
+      <w:pPr>
+        <w:spacing w:line="360" w:lineRule="auto"/>
+        <w:jc w:val="both"/>
+        <w:rPr>
+          <w:moveFrom w:id="73" w:author="ANDRES NIETO CORTES" w:date="2021-07-10T16:34:00Z"/>
+          <w:rFonts w:ascii="Times New Roman" w:hAnsi="Times New Roman" w:cs="Times New Roman"/>
+          <w:sz w:val="24"/>
+          <w:szCs w:val="24"/>
+        </w:rPr>
+      </w:pPr>
+      <w:moveFrom w:id="74" w:author="ANDRES NIETO CORTES" w:date="2021-07-10T16:34:00Z">
+        <w:r>
+          <w:rPr>
+            <w:rFonts w:ascii="Times New Roman" w:hAnsi="Times New Roman" w:cs="Times New Roman"/>
+            <w:sz w:val="24"/>
+            <w:szCs w:val="24"/>
+          </w:rPr>
+          <w:t>Después de instalarlo, se ejecuta y se instala</w:t>
+        </w:r>
+      </w:moveFrom>
+    </w:p>
+    <w:p>
+      <w:pPr>
+        <w:spacing w:line="360" w:lineRule="auto"/>
+        <w:jc w:val="both"/>
+        <w:rPr>
+          <w:moveFrom w:id="75" w:author="ANDRES NIETO CORTES" w:date="2021-07-10T16:34:00Z"/>
+          <w:rFonts w:ascii="Times New Roman" w:hAnsi="Times New Roman" w:cs="Times New Roman"/>
+          <w:sz w:val="24"/>
+          <w:szCs w:val="24"/>
+        </w:rPr>
+      </w:pPr>
+      <w:moveFrom w:id="76" w:author="ANDRES NIETO CORTES" w:date="2021-07-10T16:34:00Z">
+        <w:r>
+          <w:rPr>
+            <w:rFonts w:ascii="Times New Roman" w:hAnsi="Times New Roman" w:cs="Times New Roman"/>
+            <w:noProof/>
+            <w:sz w:val="24"/>
+            <w:szCs w:val="24"/>
+          </w:rPr>
+          <w:drawing>
+            <wp:inline distT="0" distB="0" distL="0" distR="0" wp14:anchorId="187EFE4F" wp14:editId="79B38648">
+              <wp:extent cx="5612130" cy="3155315"/>
+              <wp:effectExtent l="0" t="0" r="7620" b="6985"/>
+              <wp:docPr id="2" name="Imagen 2"/>
+              <wp:cNvGraphicFramePr>
+                <a:graphicFrameLocks xmlns:a="http://schemas.openxmlformats.org/drawingml/2006/main" noChangeAspect="1"/>
+              </wp:cNvGraphicFramePr>
+              <a:graphic xmlns:a="http://schemas.openxmlformats.org/drawingml/2006/main">
+                <a:graphicData uri="http://schemas.openxmlformats.org/drawingml/2006/picture">
+                  <pic:pic xmlns:pic="http://schemas.openxmlformats.org/drawingml/2006/picture">
+                    <pic:nvPicPr>
+                      <pic:cNvPr id="1" name=""/>
+                      <pic:cNvPicPr/>
+                    </pic:nvPicPr>
+                    <pic:blipFill>
+                      <a:blip r:embed="rId8"/>
+                      <a:stretch>
+                        <a:fillRect/>
+                      </a:stretch>
+                    </pic:blipFill>
+                    <pic:spPr>
+                      <a:xfrm>
+                        <a:off x="0" y="0"/>
+                        <a:ext cx="5612130" cy="3155315"/>
+                      </a:xfrm>
+                      <a:prstGeom prst="rect">
+                        <a:avLst/>
+                      </a:prstGeom>
+                    </pic:spPr>
+                  </pic:pic>
+                </a:graphicData>
+              </a:graphic>
+            </wp:inline>
+          </w:drawing>
+        </w:r>
+      </w:moveFrom>
+    </w:p>
+    <w:p>
+      <w:pPr>
+        <w:spacing w:line="360" w:lineRule="auto"/>
+        <w:jc w:val="both"/>
+        <w:rPr>
+          <w:moveFrom w:id="77" w:author="ANDRES NIETO CORTES" w:date="2021-07-10T16:34:00Z"/>
+          <w:rFonts w:ascii="Times New Roman" w:hAnsi="Times New Roman" w:cs="Times New Roman"/>
+          <w:sz w:val="24"/>
+          <w:szCs w:val="24"/>
+        </w:rPr>
+      </w:pPr>
+    </w:p>
+    <w:p>
+      <w:pPr>
+        <w:spacing w:line="360" w:lineRule="auto"/>
+        <w:jc w:val="both"/>
+        <w:rPr>
+          <w:moveFrom w:id="78" w:author="ANDRES NIETO CORTES" w:date="2021-07-10T16:34:00Z"/>
+          <w:rFonts w:ascii="Times New Roman" w:hAnsi="Times New Roman" w:cs="Times New Roman"/>
+          <w:sz w:val="24"/>
+          <w:szCs w:val="24"/>
+        </w:rPr>
+      </w:pPr>
+    </w:p>
+    <w:p>
+      <w:pPr>
+        <w:spacing w:line="360" w:lineRule="auto"/>
+        <w:jc w:val="both"/>
+        <w:rPr>
+          <w:moveFrom w:id="79" w:author="ANDRES NIETO CORTES" w:date="2021-07-10T16:34:00Z"/>
+          <w:rFonts w:ascii="Times New Roman" w:hAnsi="Times New Roman" w:cs="Times New Roman"/>
+          <w:sz w:val="24"/>
+          <w:szCs w:val="24"/>
+        </w:rPr>
+      </w:pPr>
+    </w:p>
+    <w:p>
+      <w:pPr>
+        <w:spacing w:line="360" w:lineRule="auto"/>
+        <w:jc w:val="both"/>
+        <w:rPr>
+          <w:moveFrom w:id="80" w:author="ANDRES NIETO CORTES" w:date="2021-07-10T16:34:00Z"/>
+          <w:rFonts w:ascii="Times New Roman" w:hAnsi="Times New Roman" w:cs="Times New Roman"/>
+          <w:sz w:val="24"/>
+          <w:szCs w:val="24"/>
+        </w:rPr>
+      </w:pPr>
+    </w:p>
+    <w:p>
+      <w:pPr>
+        <w:spacing w:line="360" w:lineRule="auto"/>
+        <w:jc w:val="both"/>
+        <w:rPr>
+          <w:moveFrom w:id="81" w:author="ANDRES NIETO CORTES" w:date="2021-07-10T16:34:00Z"/>
+          <w:rFonts w:ascii="Times New Roman" w:hAnsi="Times New Roman" w:cs="Times New Roman"/>
+          <w:sz w:val="24"/>
+          <w:szCs w:val="24"/>
+        </w:rPr>
+      </w:pPr>
+      <w:moveFrom w:id="82" w:author="ANDRES NIETO CORTES" w:date="2021-07-10T16:34:00Z">
+        <w:r>
+          <w:rPr>
+            <w:rFonts w:ascii="Times New Roman" w:hAnsi="Times New Roman" w:cs="Times New Roman"/>
+            <w:sz w:val="24"/>
+            <w:szCs w:val="24"/>
+          </w:rPr>
+          <w:t>Mientras se instala, se crea una carpeta en el escritorio para guardar el proyecto.</w:t>
+        </w:r>
+      </w:moveFrom>
+    </w:p>
+    <w:p>
+      <w:pPr>
+        <w:spacing w:line="360" w:lineRule="auto"/>
+        <w:jc w:val="both"/>
+        <w:rPr>
+          <w:moveFrom w:id="83" w:author="ANDRES NIETO CORTES" w:date="2021-07-10T16:34:00Z"/>
+          <w:rFonts w:ascii="Times New Roman" w:hAnsi="Times New Roman" w:cs="Times New Roman"/>
+          <w:sz w:val="24"/>
+          <w:szCs w:val="24"/>
+        </w:rPr>
+      </w:pPr>
+      <w:moveFrom w:id="84" w:author="ANDRES NIETO CORTES" w:date="2021-07-10T16:34:00Z">
+        <w:r>
+          <w:rPr>
+            <w:rFonts w:ascii="Times New Roman" w:hAnsi="Times New Roman" w:cs="Times New Roman"/>
+            <w:noProof/>
+            <w:sz w:val="24"/>
+            <w:szCs w:val="24"/>
+          </w:rPr>
+          <w:drawing>
+            <wp:inline distT="0" distB="0" distL="0" distR="0" wp14:anchorId="7F8306FF" wp14:editId="3FC8A267">
+              <wp:extent cx="5612130" cy="3155315"/>
+              <wp:effectExtent l="0" t="0" r="7620" b="6985"/>
+              <wp:docPr id="3" name="Imagen 3"/>
+              <wp:cNvGraphicFramePr>
+                <a:graphicFrameLocks xmlns:a="http://schemas.openxmlformats.org/drawingml/2006/main" noChangeAspect="1"/>
+              </wp:cNvGraphicFramePr>
+              <a:graphic xmlns:a="http://schemas.openxmlformats.org/drawingml/2006/main">
+                <a:graphicData uri="http://schemas.openxmlformats.org/drawingml/2006/picture">
+                  <pic:pic xmlns:pic="http://schemas.openxmlformats.org/drawingml/2006/picture">
+                    <pic:nvPicPr>
+                      <pic:cNvPr id="1" name=""/>
+                      <pic:cNvPicPr/>
+                    </pic:nvPicPr>
+                    <pic:blipFill>
+                      <a:blip r:embed="rId9"/>
+                      <a:stretch>
+                        <a:fillRect/>
+                      </a:stretch>
+                    </pic:blipFill>
+                    <pic:spPr>
+                      <a:xfrm>
+                        <a:off x="0" y="0"/>
+                        <a:ext cx="5612130" cy="3155315"/>
+                      </a:xfrm>
+                      <a:prstGeom prst="rect">
+                        <a:avLst/>
+                      </a:prstGeom>
+                    </pic:spPr>
+                  </pic:pic>
+                </a:graphicData>
+              </a:graphic>
+            </wp:inline>
+          </w:drawing>
+        </w:r>
+      </w:moveFrom>
+    </w:p>
+    <w:p>
+      <w:pPr>
+        <w:spacing w:line="360" w:lineRule="auto"/>
+        <w:jc w:val="both"/>
+        <w:rPr>
+          <w:moveFrom w:id="85" w:author="ANDRES NIETO CORTES" w:date="2021-07-10T16:34:00Z"/>
+          <w:rFonts w:ascii="Times New Roman" w:hAnsi="Times New Roman" w:cs="Times New Roman"/>
+          <w:sz w:val="24"/>
+          <w:szCs w:val="24"/>
+        </w:rPr>
+      </w:pPr>
+      <w:moveFrom w:id="86" w:author="ANDRES NIETO CORTES" w:date="2021-07-10T16:34:00Z">
+        <w:r>
+          <w:rPr>
+            <w:rFonts w:ascii="Times New Roman" w:hAnsi="Times New Roman" w:cs="Times New Roman"/>
+            <w:sz w:val="24"/>
+            <w:szCs w:val="24"/>
+          </w:rPr>
+          <w:t>Se clona el repositorio que proporciona los contenedores correspondientes al Servidor Apache, la base de datos MySQL y el administrador phpMy</w:t>
+        </w:r>
+        <w:r>
+          <w:rPr>
+            <w:rFonts w:ascii="Times New Roman" w:hAnsi="Times New Roman" w:cs="Times New Roman"/>
+            <w:sz w:val="24"/>
+            <w:szCs w:val="24"/>
+          </w:rPr>
+          <w:t>Admin.</w:t>
+        </w:r>
+      </w:moveFrom>
+    </w:p>
+    <w:p>
+      <w:pPr>
+        <w:spacing w:line="360" w:lineRule="auto"/>
+        <w:jc w:val="both"/>
+        <w:rPr>
+          <w:ins w:id="87" w:author="Instituto Pedagógico Lázaro Cárdenas" w:date="2021-07-10T15:24:00Z"/>
+          <w:moveFrom w:id="88" w:author="ANDRES NIETO CORTES" w:date="2021-07-10T16:34:00Z"/>
+          <w:rFonts w:ascii="Times New Roman" w:hAnsi="Times New Roman" w:cs="Times New Roman"/>
+          <w:sz w:val="24"/>
+          <w:szCs w:val="24"/>
+        </w:rPr>
+      </w:pPr>
+      <w:moveFrom w:id="89" w:author="ANDRES NIETO CORTES" w:date="2021-07-10T16:34:00Z">
+        <w:r>
+          <w:rPr>
+            <w:rFonts w:ascii="Times New Roman" w:hAnsi="Times New Roman" w:cs="Times New Roman"/>
+            <w:noProof/>
+            <w:sz w:val="24"/>
+            <w:szCs w:val="24"/>
+          </w:rPr>
+          <w:drawing>
+            <wp:inline distT="0" distB="0" distL="0" distR="0" wp14:anchorId="248FE04C" wp14:editId="76585505">
+              <wp:extent cx="5612130" cy="3155315"/>
+              <wp:effectExtent l="0" t="0" r="7620" b="6985"/>
+              <wp:docPr id="4" name="Imagen 4"/>
+              <wp:cNvGraphicFramePr>
+                <a:graphicFrameLocks xmlns:a="http://schemas.openxmlformats.org/drawingml/2006/main" noChangeAspect="1"/>
+              </wp:cNvGraphicFramePr>
+              <a:graphic xmlns:a="http://schemas.openxmlformats.org/drawingml/2006/main">
+                <a:graphicData uri="http://schemas.openxmlformats.org/drawingml/2006/picture">
+                  <pic:pic xmlns:pic="http://schemas.openxmlformats.org/drawingml/2006/picture">
+                    <pic:nvPicPr>
+                      <pic:cNvPr id="1" name=""/>
+                      <pic:cNvPicPr/>
+                    </pic:nvPicPr>
+                    <pic:blipFill>
+                      <a:blip r:embed="rId10"/>
+                      <a:stretch>
+                        <a:fillRect/>
+                      </a:stretch>
+                    </pic:blipFill>
+                    <pic:spPr>
+                      <a:xfrm>
+                        <a:off x="0" y="0"/>
+                        <a:ext cx="5612130" cy="3155315"/>
+                      </a:xfrm>
+                      <a:prstGeom prst="rect">
+                        <a:avLst/>
+                      </a:prstGeom>
+                    </pic:spPr>
+                  </pic:pic>
+                </a:graphicData>
+              </a:graphic>
+            </wp:inline>
+          </w:drawing>
+        </w:r>
+      </w:moveFrom>
+    </w:p>
+    <w:moveFromRangeEnd w:id="69"/>
+    <w:p>
+      <w:pPr>
+        <w:spacing w:line="360" w:lineRule="auto"/>
+        <w:jc w:val="both"/>
+        <w:rPr>
+          <w:ins w:id="90" w:author="Instituto Pedagógico Lázaro Cárdenas" w:date="2021-07-10T15:24:00Z"/>
+          <w:rFonts w:ascii="Times New Roman" w:hAnsi="Times New Roman" w:cs="Times New Roman"/>
+          <w:sz w:val="24"/>
+          <w:szCs w:val="24"/>
+        </w:rPr>
+      </w:pPr>
+    </w:p>
+    <w:p>
+      <w:pPr>
+        <w:spacing w:line="360" w:lineRule="auto"/>
+        <w:jc w:val="both"/>
+        <w:rPr>
+          <w:rFonts w:ascii="Times New Roman" w:hAnsi="Times New Roman" w:cs="Times New Roman"/>
+          <w:sz w:val="24"/>
+          <w:szCs w:val="24"/>
+        </w:rPr>
+      </w:pPr>
+    </w:p>
+    <w:p>
+      <w:pPr>
+        <w:spacing w:line="360" w:lineRule="auto"/>
+        <w:jc w:val="both"/>
+        <w:rPr>
+          <w:del w:id="91" w:author="Instituto Pedagógico Lázaro Cárdenas" w:date="2021-07-10T15:24:00Z"/>
+          <w:rFonts w:ascii="Times New Roman" w:hAnsi="Times New Roman" w:cs="Times New Roman"/>
+          <w:sz w:val="24"/>
+          <w:szCs w:val="24"/>
+        </w:rPr>
+      </w:pPr>
+    </w:p>
+    <w:p>
+      <w:pPr>
+        <w:spacing w:line="360" w:lineRule="auto"/>
+        <w:jc w:val="both"/>
+        <w:rPr>
+          <w:del w:id="92" w:author="Instituto Pedagógico Lázaro Cárdenas" w:date="2021-07-10T15:24:00Z"/>
+          <w:rFonts w:ascii="Times New Roman" w:hAnsi="Times New Roman" w:cs="Times New Roman"/>
+          <w:sz w:val="24"/>
+          <w:szCs w:val="24"/>
+        </w:rPr>
+      </w:pPr>
+    </w:p>
+    <w:p>
+      <w:pPr>
+        <w:spacing w:line="360" w:lineRule="auto"/>
+        <w:jc w:val="both"/>
+        <w:rPr>
+          <w:del w:id="93" w:author="Instituto Pedagógico Lázaro Cárdenas" w:date="2021-07-10T15:24:00Z"/>
+          <w:rFonts w:ascii="Times New Roman" w:hAnsi="Times New Roman" w:cs="Times New Roman"/>
+          <w:sz w:val="24"/>
+          <w:szCs w:val="24"/>
+        </w:rPr>
+      </w:pPr>
+    </w:p>
+    <w:p>
+      <w:pPr>
+        <w:spacing w:line="360" w:lineRule="auto"/>
+        <w:jc w:val="both"/>
+        <w:rPr>
           <w:rFonts w:ascii="Times New Roman" w:hAnsi="Times New Roman" w:cs="Times New Roman"/>
           <w:sz w:val="24"/>
           <w:szCs w:val="24"/>
@@ -1133,450 +2014,7 @@
           <w:sz w:val="24"/>
           <w:szCs w:val="24"/>
         </w:rPr>
-        <w:lastRenderedPageBreak/>
-        <w:t>Se descarga Docker</w:t>
-      </w:r>
-    </w:p>
-    <w:p>
-      <w:pPr>
-        <w:spacing w:line="360" w:lineRule="auto"/>
-        <w:jc w:val="both"/>
-        <w:rPr>
-          <w:rFonts w:ascii="Times New Roman" w:hAnsi="Times New Roman" w:cs="Times New Roman"/>
-          <w:sz w:val="24"/>
-          <w:szCs w:val="24"/>
-        </w:rPr>
-      </w:pPr>
-      <w:r>
-        <w:rPr>
-          <w:rFonts w:ascii="Times New Roman" w:hAnsi="Times New Roman" w:cs="Times New Roman"/>
-          <w:noProof/>
-          <w:sz w:val="24"/>
-          <w:szCs w:val="24"/>
-        </w:rPr>
-        <w:drawing>
-          <wp:inline distT="0" distB="0" distL="0" distR="0" wp14:anchorId="26E1505B" wp14:editId="15CE43AC">
-            <wp:extent cx="5612130" cy="3155315"/>
-            <wp:effectExtent l="0" t="0" r="7620" b="6985"/>
-            <wp:docPr id="1" name="Imagen 1"/>
-            <wp:cNvGraphicFramePr>
-              <a:graphicFrameLocks xmlns:a="http://schemas.openxmlformats.org/drawingml/2006/main" noChangeAspect="1"/>
-            </wp:cNvGraphicFramePr>
-            <a:graphic xmlns:a="http://schemas.openxmlformats.org/drawingml/2006/main">
-              <a:graphicData uri="http://schemas.openxmlformats.org/drawingml/2006/picture">
-                <pic:pic xmlns:pic="http://schemas.openxmlformats.org/drawingml/2006/picture">
-                  <pic:nvPicPr>
-                    <pic:cNvPr id="1" name=""/>
-                    <pic:cNvPicPr/>
-                  </pic:nvPicPr>
-                  <pic:blipFill>
-                    <a:blip r:embed="rId7"/>
-                    <a:stretch>
-                      <a:fillRect/>
-                    </a:stretch>
-                  </pic:blipFill>
-                  <pic:spPr>
-                    <a:xfrm>
-                      <a:off x="0" y="0"/>
-                      <a:ext cx="5612130" cy="3155315"/>
-                    </a:xfrm>
-                    <a:prstGeom prst="rect">
-                      <a:avLst/>
-                    </a:prstGeom>
-                  </pic:spPr>
-                </pic:pic>
-              </a:graphicData>
-            </a:graphic>
-          </wp:inline>
-        </w:drawing>
-      </w:r>
-    </w:p>
-    <w:p>
-      <w:pPr>
-        <w:spacing w:line="360" w:lineRule="auto"/>
-        <w:jc w:val="both"/>
-        <w:rPr>
-          <w:rFonts w:ascii="Times New Roman" w:hAnsi="Times New Roman" w:cs="Times New Roman"/>
-          <w:sz w:val="24"/>
-          <w:szCs w:val="24"/>
-        </w:rPr>
-      </w:pPr>
-      <w:r>
-        <w:rPr>
-          <w:rFonts w:ascii="Times New Roman" w:hAnsi="Times New Roman" w:cs="Times New Roman"/>
-          <w:sz w:val="24"/>
-          <w:szCs w:val="24"/>
-        </w:rPr>
-        <w:t>Después de instalarlo, se ejecuta y se instala</w:t>
-      </w:r>
-    </w:p>
-    <w:p>
-      <w:pPr>
-        <w:spacing w:line="360" w:lineRule="auto"/>
-        <w:jc w:val="both"/>
-        <w:rPr>
-          <w:rFonts w:ascii="Times New Roman" w:hAnsi="Times New Roman" w:cs="Times New Roman"/>
-          <w:sz w:val="24"/>
-          <w:szCs w:val="24"/>
-        </w:rPr>
-      </w:pPr>
-      <w:r>
-        <w:rPr>
-          <w:rFonts w:ascii="Times New Roman" w:hAnsi="Times New Roman" w:cs="Times New Roman"/>
-          <w:noProof/>
-          <w:sz w:val="24"/>
-          <w:szCs w:val="24"/>
-        </w:rPr>
-        <w:drawing>
-          <wp:inline distT="0" distB="0" distL="0" distR="0" wp14:anchorId="187EFE4F" wp14:editId="79B38648">
-            <wp:extent cx="5612130" cy="3155315"/>
-            <wp:effectExtent l="0" t="0" r="7620" b="6985"/>
-            <wp:docPr id="2" name="Imagen 2"/>
-            <wp:cNvGraphicFramePr>
-              <a:graphicFrameLocks xmlns:a="http://schemas.openxmlformats.org/drawingml/2006/main" noChangeAspect="1"/>
-            </wp:cNvGraphicFramePr>
-            <a:graphic xmlns:a="http://schemas.openxmlformats.org/drawingml/2006/main">
-              <a:graphicData uri="http://schemas.openxmlformats.org/drawingml/2006/picture">
-                <pic:pic xmlns:pic="http://schemas.openxmlformats.org/drawingml/2006/picture">
-                  <pic:nvPicPr>
-                    <pic:cNvPr id="1" name=""/>
-                    <pic:cNvPicPr/>
-                  </pic:nvPicPr>
-                  <pic:blipFill>
-                    <a:blip r:embed="rId8"/>
-                    <a:stretch>
-                      <a:fillRect/>
-                    </a:stretch>
-                  </pic:blipFill>
-                  <pic:spPr>
-                    <a:xfrm>
-                      <a:off x="0" y="0"/>
-                      <a:ext cx="5612130" cy="3155315"/>
-                    </a:xfrm>
-                    <a:prstGeom prst="rect">
-                      <a:avLst/>
-                    </a:prstGeom>
-                  </pic:spPr>
-                </pic:pic>
-              </a:graphicData>
-            </a:graphic>
-          </wp:inline>
-        </w:drawing>
-      </w:r>
-    </w:p>
-    <w:p>
-      <w:pPr>
-        <w:spacing w:line="360" w:lineRule="auto"/>
-        <w:jc w:val="both"/>
-        <w:rPr>
-          <w:rFonts w:ascii="Times New Roman" w:hAnsi="Times New Roman" w:cs="Times New Roman"/>
-          <w:sz w:val="24"/>
-          <w:szCs w:val="24"/>
-        </w:rPr>
-      </w:pPr>
-    </w:p>
-    <w:p>
-      <w:pPr>
-        <w:spacing w:line="360" w:lineRule="auto"/>
-        <w:jc w:val="both"/>
-        <w:rPr>
-          <w:rFonts w:ascii="Times New Roman" w:hAnsi="Times New Roman" w:cs="Times New Roman"/>
-          <w:sz w:val="24"/>
-          <w:szCs w:val="24"/>
-        </w:rPr>
-      </w:pPr>
-    </w:p>
-    <w:p>
-      <w:pPr>
-        <w:spacing w:line="360" w:lineRule="auto"/>
-        <w:jc w:val="both"/>
-        <w:rPr>
-          <w:del w:id="41" w:author="Instituto Pedagógico Lázaro Cárdenas" w:date="2021-07-10T15:24:00Z"/>
-          <w:rFonts w:ascii="Times New Roman" w:hAnsi="Times New Roman" w:cs="Times New Roman"/>
-          <w:sz w:val="24"/>
-          <w:szCs w:val="24"/>
-        </w:rPr>
-      </w:pPr>
-    </w:p>
-    <w:p>
-      <w:pPr>
-        <w:spacing w:line="360" w:lineRule="auto"/>
-        <w:jc w:val="both"/>
-        <w:rPr>
-          <w:del w:id="42" w:author="Instituto Pedagógico Lázaro Cárdenas" w:date="2021-07-10T15:24:00Z"/>
-          <w:rFonts w:ascii="Times New Roman" w:hAnsi="Times New Roman" w:cs="Times New Roman"/>
-          <w:sz w:val="24"/>
-          <w:szCs w:val="24"/>
-        </w:rPr>
-      </w:pPr>
-    </w:p>
-    <w:p>
-      <w:pPr>
-        <w:spacing w:line="360" w:lineRule="auto"/>
-        <w:jc w:val="both"/>
-        <w:rPr>
-          <w:rFonts w:ascii="Times New Roman" w:hAnsi="Times New Roman" w:cs="Times New Roman"/>
-          <w:sz w:val="24"/>
-          <w:szCs w:val="24"/>
-        </w:rPr>
-      </w:pPr>
-      <w:r>
-        <w:rPr>
-          <w:rFonts w:ascii="Times New Roman" w:hAnsi="Times New Roman" w:cs="Times New Roman"/>
-          <w:sz w:val="24"/>
-          <w:szCs w:val="24"/>
-        </w:rPr>
-        <w:t>Mientras se instala, se crea una carpeta en el escritorio para guardar el proyecto.</w:t>
-      </w:r>
-    </w:p>
-    <w:p>
-      <w:pPr>
-        <w:spacing w:line="360" w:lineRule="auto"/>
-        <w:jc w:val="both"/>
-        <w:rPr>
-          <w:rFonts w:ascii="Times New Roman" w:hAnsi="Times New Roman" w:cs="Times New Roman"/>
-          <w:sz w:val="24"/>
-          <w:szCs w:val="24"/>
-        </w:rPr>
-      </w:pPr>
-      <w:r>
-        <w:rPr>
-          <w:rFonts w:ascii="Times New Roman" w:hAnsi="Times New Roman" w:cs="Times New Roman"/>
-          <w:noProof/>
-          <w:sz w:val="24"/>
-          <w:szCs w:val="24"/>
-        </w:rPr>
-        <w:drawing>
-          <wp:inline distT="0" distB="0" distL="0" distR="0" wp14:anchorId="7F8306FF" wp14:editId="3FC8A267">
-            <wp:extent cx="5612130" cy="3155315"/>
-            <wp:effectExtent l="0" t="0" r="7620" b="6985"/>
-            <wp:docPr id="3" name="Imagen 3"/>
-            <wp:cNvGraphicFramePr>
-              <a:graphicFrameLocks xmlns:a="http://schemas.openxmlformats.org/drawingml/2006/main" noChangeAspect="1"/>
-            </wp:cNvGraphicFramePr>
-            <a:graphic xmlns:a="http://schemas.openxmlformats.org/drawingml/2006/main">
-              <a:graphicData uri="http://schemas.openxmlformats.org/drawingml/2006/picture">
-                <pic:pic xmlns:pic="http://schemas.openxmlformats.org/drawingml/2006/picture">
-                  <pic:nvPicPr>
-                    <pic:cNvPr id="1" name=""/>
-                    <pic:cNvPicPr/>
-                  </pic:nvPicPr>
-                  <pic:blipFill>
-                    <a:blip r:embed="rId9"/>
-                    <a:stretch>
-                      <a:fillRect/>
-                    </a:stretch>
-                  </pic:blipFill>
-                  <pic:spPr>
-                    <a:xfrm>
-                      <a:off x="0" y="0"/>
-                      <a:ext cx="5612130" cy="3155315"/>
-                    </a:xfrm>
-                    <a:prstGeom prst="rect">
-                      <a:avLst/>
-                    </a:prstGeom>
-                  </pic:spPr>
-                </pic:pic>
-              </a:graphicData>
-            </a:graphic>
-          </wp:inline>
-        </w:drawing>
-      </w:r>
-    </w:p>
-    <w:p>
-      <w:pPr>
-        <w:spacing w:line="360" w:lineRule="auto"/>
-        <w:jc w:val="both"/>
-        <w:rPr>
-          <w:rFonts w:ascii="Times New Roman" w:hAnsi="Times New Roman" w:cs="Times New Roman"/>
-          <w:sz w:val="24"/>
-          <w:szCs w:val="24"/>
-        </w:rPr>
-      </w:pPr>
-      <w:r>
-        <w:rPr>
-          <w:rFonts w:ascii="Times New Roman" w:hAnsi="Times New Roman" w:cs="Times New Roman"/>
-          <w:sz w:val="24"/>
-          <w:szCs w:val="24"/>
-        </w:rPr>
-        <w:t xml:space="preserve">Se clona el repositorio que proporciona los contenedores correspondientes al Servidor Apache, la base de datos MySQL y el administrador </w:t>
-      </w:r>
-      <w:proofErr w:type="spellStart"/>
-      <w:r>
-        <w:rPr>
-          <w:rFonts w:ascii="Times New Roman" w:hAnsi="Times New Roman" w:cs="Times New Roman"/>
-          <w:sz w:val="24"/>
-          <w:szCs w:val="24"/>
-        </w:rPr>
-        <w:t>phpMy</w:t>
-      </w:r>
-      <w:r>
-        <w:rPr>
-          <w:rFonts w:ascii="Times New Roman" w:hAnsi="Times New Roman" w:cs="Times New Roman"/>
-          <w:sz w:val="24"/>
-          <w:szCs w:val="24"/>
-        </w:rPr>
-        <w:t>Admin</w:t>
-      </w:r>
-      <w:proofErr w:type="spellEnd"/>
-      <w:r>
-        <w:rPr>
-          <w:rFonts w:ascii="Times New Roman" w:hAnsi="Times New Roman" w:cs="Times New Roman"/>
-          <w:sz w:val="24"/>
-          <w:szCs w:val="24"/>
-        </w:rPr>
-        <w:t>.</w:t>
-      </w:r>
-    </w:p>
-    <w:p>
-      <w:pPr>
-        <w:spacing w:line="360" w:lineRule="auto"/>
-        <w:jc w:val="both"/>
-        <w:rPr>
-          <w:ins w:id="43" w:author="Instituto Pedagógico Lázaro Cárdenas" w:date="2021-07-10T15:24:00Z"/>
-          <w:rFonts w:ascii="Times New Roman" w:hAnsi="Times New Roman" w:cs="Times New Roman"/>
-          <w:sz w:val="24"/>
-          <w:szCs w:val="24"/>
-        </w:rPr>
-      </w:pPr>
-      <w:r>
-        <w:rPr>
-          <w:rFonts w:ascii="Times New Roman" w:hAnsi="Times New Roman" w:cs="Times New Roman"/>
-          <w:noProof/>
-          <w:sz w:val="24"/>
-          <w:szCs w:val="24"/>
-        </w:rPr>
-        <w:drawing>
-          <wp:inline distT="0" distB="0" distL="0" distR="0" wp14:anchorId="248FE04C" wp14:editId="76585505">
-            <wp:extent cx="5612130" cy="3155315"/>
-            <wp:effectExtent l="0" t="0" r="7620" b="6985"/>
-            <wp:docPr id="4" name="Imagen 4"/>
-            <wp:cNvGraphicFramePr>
-              <a:graphicFrameLocks xmlns:a="http://schemas.openxmlformats.org/drawingml/2006/main" noChangeAspect="1"/>
-            </wp:cNvGraphicFramePr>
-            <a:graphic xmlns:a="http://schemas.openxmlformats.org/drawingml/2006/main">
-              <a:graphicData uri="http://schemas.openxmlformats.org/drawingml/2006/picture">
-                <pic:pic xmlns:pic="http://schemas.openxmlformats.org/drawingml/2006/picture">
-                  <pic:nvPicPr>
-                    <pic:cNvPr id="1" name=""/>
-                    <pic:cNvPicPr/>
-                  </pic:nvPicPr>
-                  <pic:blipFill>
-                    <a:blip r:embed="rId10"/>
-                    <a:stretch>
-                      <a:fillRect/>
-                    </a:stretch>
-                  </pic:blipFill>
-                  <pic:spPr>
-                    <a:xfrm>
-                      <a:off x="0" y="0"/>
-                      <a:ext cx="5612130" cy="3155315"/>
-                    </a:xfrm>
-                    <a:prstGeom prst="rect">
-                      <a:avLst/>
-                    </a:prstGeom>
-                  </pic:spPr>
-                </pic:pic>
-              </a:graphicData>
-            </a:graphic>
-          </wp:inline>
-        </w:drawing>
-      </w:r>
-    </w:p>
-    <w:p>
-      <w:pPr>
-        <w:spacing w:line="360" w:lineRule="auto"/>
-        <w:jc w:val="both"/>
-        <w:rPr>
-          <w:ins w:id="44" w:author="Instituto Pedagógico Lázaro Cárdenas" w:date="2021-07-10T15:24:00Z"/>
-          <w:rFonts w:ascii="Times New Roman" w:hAnsi="Times New Roman" w:cs="Times New Roman"/>
-          <w:sz w:val="24"/>
-          <w:szCs w:val="24"/>
-        </w:rPr>
-      </w:pPr>
-    </w:p>
-    <w:p>
-      <w:pPr>
-        <w:spacing w:line="360" w:lineRule="auto"/>
-        <w:jc w:val="both"/>
-        <w:rPr>
-          <w:rFonts w:ascii="Times New Roman" w:hAnsi="Times New Roman" w:cs="Times New Roman"/>
-          <w:sz w:val="24"/>
-          <w:szCs w:val="24"/>
-        </w:rPr>
-      </w:pPr>
-    </w:p>
-    <w:p>
-      <w:pPr>
-        <w:spacing w:line="360" w:lineRule="auto"/>
-        <w:jc w:val="both"/>
-        <w:rPr>
-          <w:del w:id="45" w:author="Instituto Pedagógico Lázaro Cárdenas" w:date="2021-07-10T15:24:00Z"/>
-          <w:rFonts w:ascii="Times New Roman" w:hAnsi="Times New Roman" w:cs="Times New Roman"/>
-          <w:sz w:val="24"/>
-          <w:szCs w:val="24"/>
-        </w:rPr>
-      </w:pPr>
-    </w:p>
-    <w:p>
-      <w:pPr>
-        <w:spacing w:line="360" w:lineRule="auto"/>
-        <w:jc w:val="both"/>
-        <w:rPr>
-          <w:del w:id="46" w:author="Instituto Pedagógico Lázaro Cárdenas" w:date="2021-07-10T15:24:00Z"/>
-          <w:rFonts w:ascii="Times New Roman" w:hAnsi="Times New Roman" w:cs="Times New Roman"/>
-          <w:sz w:val="24"/>
-          <w:szCs w:val="24"/>
-        </w:rPr>
-      </w:pPr>
-    </w:p>
-    <w:p>
-      <w:pPr>
-        <w:spacing w:line="360" w:lineRule="auto"/>
-        <w:jc w:val="both"/>
-        <w:rPr>
-          <w:del w:id="47" w:author="Instituto Pedagógico Lázaro Cárdenas" w:date="2021-07-10T15:24:00Z"/>
-          <w:rFonts w:ascii="Times New Roman" w:hAnsi="Times New Roman" w:cs="Times New Roman"/>
-          <w:sz w:val="24"/>
-          <w:szCs w:val="24"/>
-        </w:rPr>
-      </w:pPr>
-    </w:p>
-    <w:p>
-      <w:pPr>
-        <w:spacing w:line="360" w:lineRule="auto"/>
-        <w:jc w:val="both"/>
-        <w:rPr>
-          <w:rFonts w:ascii="Times New Roman" w:hAnsi="Times New Roman" w:cs="Times New Roman"/>
-          <w:sz w:val="24"/>
-          <w:szCs w:val="24"/>
-        </w:rPr>
-      </w:pPr>
-      <w:r>
-        <w:rPr>
-          <w:rFonts w:ascii="Times New Roman" w:hAnsi="Times New Roman" w:cs="Times New Roman"/>
-          <w:sz w:val="24"/>
-          <w:szCs w:val="24"/>
-        </w:rPr>
-        <w:t xml:space="preserve">Se instala la actualización del </w:t>
-      </w:r>
-      <w:proofErr w:type="spellStart"/>
-      <w:r>
-        <w:rPr>
-          <w:rFonts w:ascii="Times New Roman" w:hAnsi="Times New Roman" w:cs="Times New Roman"/>
-          <w:sz w:val="24"/>
-          <w:szCs w:val="24"/>
-        </w:rPr>
-        <w:t>kernel</w:t>
-      </w:r>
-      <w:proofErr w:type="spellEnd"/>
-      <w:r>
-        <w:rPr>
-          <w:rFonts w:ascii="Times New Roman" w:hAnsi="Times New Roman" w:cs="Times New Roman"/>
-          <w:sz w:val="24"/>
-          <w:szCs w:val="24"/>
-        </w:rPr>
-        <w:t xml:space="preserve"> de Linux.</w:t>
+        <w:t>Se instala la actualización del kernel de Linux.</w:t>
       </w:r>
     </w:p>
     <w:p>
@@ -1722,7 +2160,7 @@
         <w:spacing w:line="360" w:lineRule="auto"/>
         <w:jc w:val="both"/>
         <w:rPr>
-          <w:del w:id="48" w:author="Instituto Pedagógico Lázaro Cárdenas" w:date="2021-07-10T15:24:00Z"/>
+          <w:del w:id="94" w:author="Instituto Pedagógico Lázaro Cárdenas" w:date="2021-07-10T15:24:00Z"/>
           <w:rFonts w:ascii="Times New Roman" w:hAnsi="Times New Roman" w:cs="Times New Roman"/>
           <w:sz w:val="24"/>
           <w:szCs w:val="24"/>
@@ -1848,25 +2286,7 @@
           <w:sz w:val="24"/>
           <w:szCs w:val="24"/>
         </w:rPr>
-        <w:t xml:space="preserve">El repositorio que se clonó contiene el archivo </w:t>
-      </w:r>
-      <w:proofErr w:type="spellStart"/>
-      <w:r>
-        <w:rPr>
-          <w:rFonts w:ascii="Times New Roman" w:hAnsi="Times New Roman" w:cs="Times New Roman"/>
-          <w:sz w:val="24"/>
-          <w:szCs w:val="24"/>
-        </w:rPr>
-        <w:t>Dockerfile</w:t>
-      </w:r>
-      <w:proofErr w:type="spellEnd"/>
-      <w:r>
-        <w:rPr>
-          <w:rFonts w:ascii="Times New Roman" w:hAnsi="Times New Roman" w:cs="Times New Roman"/>
-          <w:sz w:val="24"/>
-          <w:szCs w:val="24"/>
-        </w:rPr>
-        <w:t xml:space="preserve"> que le indicará a la herramienta de </w:t>
+        <w:t xml:space="preserve">El repositorio que se clonó contiene el archivo Dockerfile que le indicará a la herramienta de </w:t>
       </w:r>
       <w:proofErr w:type="spellStart"/>
       <w:r>
@@ -2012,6 +2432,7 @@
         <w:spacing w:line="360" w:lineRule="auto"/>
         <w:jc w:val="both"/>
         <w:rPr>
+          <w:del w:id="95" w:author="ANDRES NIETO CORTES" w:date="2021-07-10T16:37:00Z"/>
           <w:rFonts w:ascii="Times New Roman" w:hAnsi="Times New Roman" w:cs="Times New Roman"/>
           <w:sz w:val="24"/>
           <w:szCs w:val="24"/>
@@ -2066,159 +2487,347 @@
         <w:spacing w:line="360" w:lineRule="auto"/>
         <w:jc w:val="both"/>
         <w:rPr>
-          <w:rFonts w:ascii="Times New Roman" w:hAnsi="Times New Roman" w:cs="Times New Roman"/>
-          <w:sz w:val="24"/>
-          <w:szCs w:val="24"/>
-        </w:rPr>
-      </w:pPr>
-      <w:r>
-        <w:rPr>
-          <w:rFonts w:ascii="Times New Roman" w:hAnsi="Times New Roman" w:cs="Times New Roman"/>
-          <w:sz w:val="24"/>
-          <w:szCs w:val="24"/>
-        </w:rPr>
-        <w:t xml:space="preserve">Una vez terminado el montaje de los contenedores se comprueba que las imágenes estén corriendo de manera correcta en Docker, con el comando Docker </w:t>
-      </w:r>
-      <w:proofErr w:type="spellStart"/>
-      <w:r>
-        <w:rPr>
-          <w:rFonts w:ascii="Times New Roman" w:hAnsi="Times New Roman" w:cs="Times New Roman"/>
-          <w:sz w:val="24"/>
-          <w:szCs w:val="24"/>
-        </w:rPr>
-        <w:t>ps</w:t>
-      </w:r>
-      <w:proofErr w:type="spellEnd"/>
-      <w:r>
-        <w:rPr>
-          <w:rFonts w:ascii="Times New Roman" w:hAnsi="Times New Roman" w:cs="Times New Roman"/>
-          <w:sz w:val="24"/>
-          <w:szCs w:val="24"/>
-        </w:rPr>
-        <w:t xml:space="preserve"> -a</w:t>
-      </w:r>
-    </w:p>
-    <w:p>
-      <w:pPr>
-        <w:spacing w:line="360" w:lineRule="auto"/>
-        <w:jc w:val="both"/>
-        <w:rPr>
-          <w:rFonts w:ascii="Times New Roman" w:hAnsi="Times New Roman" w:cs="Times New Roman"/>
-          <w:sz w:val="24"/>
-          <w:szCs w:val="24"/>
-        </w:rPr>
-      </w:pPr>
-      <w:r>
-        <w:rPr>
-          <w:noProof/>
-        </w:rPr>
-        <w:drawing>
-          <wp:inline distT="0" distB="0" distL="0" distR="0" wp14:anchorId="75680646" wp14:editId="6A686F7A">
-            <wp:extent cx="5612130" cy="3155315"/>
-            <wp:effectExtent l="0" t="0" r="7620" b="6985"/>
-            <wp:docPr id="10" name="Imagen 10"/>
-            <wp:cNvGraphicFramePr>
-              <a:graphicFrameLocks xmlns:a="http://schemas.openxmlformats.org/drawingml/2006/main" noChangeAspect="1"/>
-            </wp:cNvGraphicFramePr>
-            <a:graphic xmlns:a="http://schemas.openxmlformats.org/drawingml/2006/main">
-              <a:graphicData uri="http://schemas.openxmlformats.org/drawingml/2006/picture">
-                <pic:pic xmlns:pic="http://schemas.openxmlformats.org/drawingml/2006/picture">
-                  <pic:nvPicPr>
-                    <pic:cNvPr id="1" name=""/>
-                    <pic:cNvPicPr/>
-                  </pic:nvPicPr>
-                  <pic:blipFill>
-                    <a:blip r:embed="rId16"/>
-                    <a:stretch>
-                      <a:fillRect/>
-                    </a:stretch>
-                  </pic:blipFill>
-                  <pic:spPr>
-                    <a:xfrm>
-                      <a:off x="0" y="0"/>
-                      <a:ext cx="5612130" cy="3155315"/>
-                    </a:xfrm>
-                    <a:prstGeom prst="rect">
-                      <a:avLst/>
-                    </a:prstGeom>
-                  </pic:spPr>
-                </pic:pic>
-              </a:graphicData>
-            </a:graphic>
-          </wp:inline>
-        </w:drawing>
-      </w:r>
-    </w:p>
-    <w:p>
-      <w:pPr>
-        <w:spacing w:line="360" w:lineRule="auto"/>
-        <w:jc w:val="both"/>
-        <w:rPr>
-          <w:rFonts w:ascii="Times New Roman" w:hAnsi="Times New Roman" w:cs="Times New Roman"/>
-          <w:sz w:val="24"/>
-          <w:szCs w:val="24"/>
-        </w:rPr>
-      </w:pPr>
-      <w:r>
-        <w:rPr>
-          <w:rFonts w:ascii="Times New Roman" w:hAnsi="Times New Roman" w:cs="Times New Roman"/>
-          <w:sz w:val="24"/>
-          <w:szCs w:val="24"/>
-        </w:rPr>
-        <w:lastRenderedPageBreak/>
-        <w:t>Ahora se sabe que los servicios están corriendo de manera adecuada en el servidor local, por lo que se accede al localhost desde el navegador web por la dirección 127.0.0.1:80</w:t>
-      </w:r>
-    </w:p>
-    <w:p>
-      <w:pPr>
-        <w:spacing w:line="360" w:lineRule="auto"/>
-        <w:jc w:val="both"/>
-        <w:rPr>
-          <w:rFonts w:ascii="Times New Roman" w:hAnsi="Times New Roman" w:cs="Times New Roman"/>
-          <w:sz w:val="24"/>
-          <w:szCs w:val="24"/>
-        </w:rPr>
-      </w:pPr>
-      <w:r>
-        <w:rPr>
-          <w:noProof/>
-        </w:rPr>
-        <w:drawing>
-          <wp:inline distT="0" distB="0" distL="0" distR="0" wp14:anchorId="5EDBCAA9" wp14:editId="5256B65A">
-            <wp:extent cx="5612130" cy="3155315"/>
-            <wp:effectExtent l="0" t="0" r="7620" b="6985"/>
-            <wp:docPr id="11" name="Imagen 11"/>
-            <wp:cNvGraphicFramePr>
-              <a:graphicFrameLocks xmlns:a="http://schemas.openxmlformats.org/drawingml/2006/main" noChangeAspect="1"/>
-            </wp:cNvGraphicFramePr>
-            <a:graphic xmlns:a="http://schemas.openxmlformats.org/drawingml/2006/main">
-              <a:graphicData uri="http://schemas.openxmlformats.org/drawingml/2006/picture">
-                <pic:pic xmlns:pic="http://schemas.openxmlformats.org/drawingml/2006/picture">
-                  <pic:nvPicPr>
-                    <pic:cNvPr id="1" name=""/>
-                    <pic:cNvPicPr/>
-                  </pic:nvPicPr>
-                  <pic:blipFill>
-                    <a:blip r:embed="rId17"/>
-                    <a:stretch>
-                      <a:fillRect/>
-                    </a:stretch>
-                  </pic:blipFill>
-                  <pic:spPr>
-                    <a:xfrm>
-                      <a:off x="0" y="0"/>
-                      <a:ext cx="5612130" cy="3155315"/>
-                    </a:xfrm>
-                    <a:prstGeom prst="rect">
-                      <a:avLst/>
-                    </a:prstGeom>
-                  </pic:spPr>
-                </pic:pic>
-              </a:graphicData>
-            </a:graphic>
-          </wp:inline>
-        </w:drawing>
-      </w:r>
+          <w:del w:id="96" w:author="ANDRES NIETO CORTES" w:date="2021-07-10T16:36:00Z"/>
+          <w:rFonts w:ascii="Times New Roman" w:hAnsi="Times New Roman" w:cs="Times New Roman"/>
+          <w:sz w:val="24"/>
+          <w:szCs w:val="24"/>
+        </w:rPr>
+      </w:pPr>
+      <w:del w:id="97" w:author="ANDRES NIETO CORTES" w:date="2021-07-10T16:36:00Z">
+        <w:r>
+          <w:rPr>
+            <w:rFonts w:ascii="Times New Roman" w:hAnsi="Times New Roman" w:cs="Times New Roman"/>
+            <w:sz w:val="24"/>
+            <w:szCs w:val="24"/>
+          </w:rPr>
+          <w:delText>Una vez terminado el montaje de los contenedores se comprueba que las imágenes estén corriendo de manera correcta en Docker, con el comando Docker ps -a</w:delText>
+        </w:r>
+      </w:del>
+    </w:p>
+    <w:p>
+      <w:pPr>
+        <w:spacing w:line="360" w:lineRule="auto"/>
+        <w:jc w:val="both"/>
+        <w:rPr>
+          <w:ins w:id="98" w:author="ANDRES NIETO CORTES" w:date="2021-07-10T16:37:00Z"/>
+          <w:rFonts w:ascii="Times New Roman" w:hAnsi="Times New Roman" w:cs="Times New Roman"/>
+          <w:sz w:val="24"/>
+          <w:szCs w:val="24"/>
+        </w:rPr>
+      </w:pPr>
+    </w:p>
+    <w:p>
+      <w:pPr>
+        <w:spacing w:line="360" w:lineRule="auto"/>
+        <w:jc w:val="both"/>
+        <w:rPr>
+          <w:ins w:id="99" w:author="ANDRES NIETO CORTES" w:date="2021-07-10T16:37:00Z"/>
+          <w:rFonts w:ascii="Times New Roman" w:hAnsi="Times New Roman" w:cs="Times New Roman"/>
+          <w:sz w:val="24"/>
+          <w:szCs w:val="24"/>
+        </w:rPr>
+      </w:pPr>
+      <w:ins w:id="100" w:author="ANDRES NIETO CORTES" w:date="2021-07-10T16:37:00Z">
+        <w:r>
+          <w:rPr>
+            <w:rFonts w:ascii="Times New Roman" w:hAnsi="Times New Roman" w:cs="Times New Roman"/>
+            <w:sz w:val="24"/>
+            <w:szCs w:val="24"/>
+          </w:rPr>
+          <w:t xml:space="preserve">Una vez terminado el montaje de los contenedores se comprueba que las imágenes estén corriendo de manera correcta en Docker, con el comando Docker </w:t>
+        </w:r>
+        <w:proofErr w:type="spellStart"/>
+        <w:r>
+          <w:rPr>
+            <w:rFonts w:ascii="Times New Roman" w:hAnsi="Times New Roman" w:cs="Times New Roman"/>
+            <w:sz w:val="24"/>
+            <w:szCs w:val="24"/>
+          </w:rPr>
+          <w:t>ps</w:t>
+        </w:r>
+        <w:proofErr w:type="spellEnd"/>
+        <w:r>
+          <w:rPr>
+            <w:rFonts w:ascii="Times New Roman" w:hAnsi="Times New Roman" w:cs="Times New Roman"/>
+            <w:sz w:val="24"/>
+            <w:szCs w:val="24"/>
+          </w:rPr>
+          <w:t xml:space="preserve"> -a</w:t>
+        </w:r>
+      </w:ins>
+    </w:p>
+    <w:p>
+      <w:pPr>
+        <w:spacing w:line="360" w:lineRule="auto"/>
+        <w:jc w:val="both"/>
+        <w:rPr>
+          <w:ins w:id="101" w:author="ANDRES NIETO CORTES" w:date="2021-07-10T16:37:00Z"/>
+          <w:rFonts w:ascii="Times New Roman" w:hAnsi="Times New Roman" w:cs="Times New Roman"/>
+          <w:sz w:val="24"/>
+          <w:szCs w:val="24"/>
+        </w:rPr>
+      </w:pPr>
+      <w:ins w:id="102" w:author="ANDRES NIETO CORTES" w:date="2021-07-10T16:37:00Z">
+        <w:r>
+          <w:rPr>
+            <w:noProof/>
+          </w:rPr>
+          <w:drawing>
+            <wp:inline distT="0" distB="0" distL="0" distR="0" wp14:anchorId="372E25B3" wp14:editId="00691567">
+              <wp:extent cx="5612130" cy="3155315"/>
+              <wp:effectExtent l="0" t="0" r="7620" b="6985"/>
+              <wp:docPr id="33" name="Imagen 33"/>
+              <wp:cNvGraphicFramePr>
+                <a:graphicFrameLocks xmlns:a="http://schemas.openxmlformats.org/drawingml/2006/main" noChangeAspect="1"/>
+              </wp:cNvGraphicFramePr>
+              <a:graphic xmlns:a="http://schemas.openxmlformats.org/drawingml/2006/main">
+                <a:graphicData uri="http://schemas.openxmlformats.org/drawingml/2006/picture">
+                  <pic:pic xmlns:pic="http://schemas.openxmlformats.org/drawingml/2006/picture">
+                    <pic:nvPicPr>
+                      <pic:cNvPr id="1" name=""/>
+                      <pic:cNvPicPr/>
+                    </pic:nvPicPr>
+                    <pic:blipFill>
+                      <a:blip r:embed="rId16"/>
+                      <a:stretch>
+                        <a:fillRect/>
+                      </a:stretch>
+                    </pic:blipFill>
+                    <pic:spPr>
+                      <a:xfrm>
+                        <a:off x="0" y="0"/>
+                        <a:ext cx="5612130" cy="3155315"/>
+                      </a:xfrm>
+                      <a:prstGeom prst="rect">
+                        <a:avLst/>
+                      </a:prstGeom>
+                    </pic:spPr>
+                  </pic:pic>
+                </a:graphicData>
+              </a:graphic>
+            </wp:inline>
+          </w:drawing>
+        </w:r>
+      </w:ins>
+    </w:p>
+    <w:p>
+      <w:pPr>
+        <w:spacing w:line="360" w:lineRule="auto"/>
+        <w:jc w:val="both"/>
+        <w:rPr>
+          <w:ins w:id="103" w:author="ANDRES NIETO CORTES" w:date="2021-07-10T16:37:00Z"/>
+          <w:rFonts w:ascii="Times New Roman" w:hAnsi="Times New Roman" w:cs="Times New Roman"/>
+          <w:sz w:val="24"/>
+          <w:szCs w:val="24"/>
+        </w:rPr>
+      </w:pPr>
+      <w:ins w:id="104" w:author="ANDRES NIETO CORTES" w:date="2021-07-10T16:37:00Z">
+        <w:r>
+          <w:rPr>
+            <w:rFonts w:ascii="Times New Roman" w:hAnsi="Times New Roman" w:cs="Times New Roman"/>
+            <w:sz w:val="24"/>
+            <w:szCs w:val="24"/>
+          </w:rPr>
+          <w:lastRenderedPageBreak/>
+          <w:t>Ahora se sabe que los servicios están corriendo de manera adecuada en el servidor local, por lo que se accede al localhost desde el navegador web por la dirección 127.0.0.1:80</w:t>
+        </w:r>
+      </w:ins>
+    </w:p>
+    <w:p>
+      <w:pPr>
+        <w:spacing w:line="360" w:lineRule="auto"/>
+        <w:jc w:val="both"/>
+        <w:rPr>
+          <w:ins w:id="105" w:author="ANDRES NIETO CORTES" w:date="2021-07-10T16:37:00Z"/>
+          <w:rFonts w:ascii="Times New Roman" w:hAnsi="Times New Roman" w:cs="Times New Roman"/>
+          <w:sz w:val="24"/>
+          <w:szCs w:val="24"/>
+        </w:rPr>
+      </w:pPr>
+      <w:ins w:id="106" w:author="ANDRES NIETO CORTES" w:date="2021-07-10T16:37:00Z">
+        <w:r>
+          <w:rPr>
+            <w:noProof/>
+          </w:rPr>
+          <w:drawing>
+            <wp:inline distT="0" distB="0" distL="0" distR="0" wp14:anchorId="5A66CDEF" wp14:editId="34F72889">
+              <wp:extent cx="5612130" cy="3155315"/>
+              <wp:effectExtent l="0" t="0" r="7620" b="6985"/>
+              <wp:docPr id="34" name="Imagen 34"/>
+              <wp:cNvGraphicFramePr>
+                <a:graphicFrameLocks xmlns:a="http://schemas.openxmlformats.org/drawingml/2006/main" noChangeAspect="1"/>
+              </wp:cNvGraphicFramePr>
+              <a:graphic xmlns:a="http://schemas.openxmlformats.org/drawingml/2006/main">
+                <a:graphicData uri="http://schemas.openxmlformats.org/drawingml/2006/picture">
+                  <pic:pic xmlns:pic="http://schemas.openxmlformats.org/drawingml/2006/picture">
+                    <pic:nvPicPr>
+                      <pic:cNvPr id="1" name=""/>
+                      <pic:cNvPicPr/>
+                    </pic:nvPicPr>
+                    <pic:blipFill>
+                      <a:blip r:embed="rId17"/>
+                      <a:stretch>
+                        <a:fillRect/>
+                      </a:stretch>
+                    </pic:blipFill>
+                    <pic:spPr>
+                      <a:xfrm>
+                        <a:off x="0" y="0"/>
+                        <a:ext cx="5612130" cy="3155315"/>
+                      </a:xfrm>
+                      <a:prstGeom prst="rect">
+                        <a:avLst/>
+                      </a:prstGeom>
+                    </pic:spPr>
+                  </pic:pic>
+                </a:graphicData>
+              </a:graphic>
+            </wp:inline>
+          </w:drawing>
+        </w:r>
+      </w:ins>
+    </w:p>
+    <w:p>
+      <w:pPr>
+        <w:spacing w:line="360" w:lineRule="auto"/>
+        <w:jc w:val="both"/>
+        <w:rPr>
+          <w:del w:id="107" w:author="ANDRES NIETO CORTES" w:date="2021-07-10T16:36:00Z"/>
+          <w:rFonts w:ascii="Times New Roman" w:hAnsi="Times New Roman" w:cs="Times New Roman"/>
+          <w:sz w:val="24"/>
+          <w:szCs w:val="24"/>
+        </w:rPr>
+      </w:pPr>
+      <w:del w:id="108" w:author="ANDRES NIETO CORTES" w:date="2021-07-10T16:36:00Z">
+        <w:r>
+          <w:rPr>
+            <w:noProof/>
+          </w:rPr>
+          <w:drawing>
+            <wp:inline distT="0" distB="0" distL="0" distR="0" wp14:anchorId="75680646" wp14:editId="6A686F7A">
+              <wp:extent cx="5612130" cy="3155315"/>
+              <wp:effectExtent l="0" t="0" r="7620" b="6985"/>
+              <wp:docPr id="10" name="Imagen 10"/>
+              <wp:cNvGraphicFramePr>
+                <a:graphicFrameLocks xmlns:a="http://schemas.openxmlformats.org/drawingml/2006/main" noChangeAspect="1"/>
+              </wp:cNvGraphicFramePr>
+              <a:graphic xmlns:a="http://schemas.openxmlformats.org/drawingml/2006/main">
+                <a:graphicData uri="http://schemas.openxmlformats.org/drawingml/2006/picture">
+                  <pic:pic xmlns:pic="http://schemas.openxmlformats.org/drawingml/2006/picture">
+                    <pic:nvPicPr>
+                      <pic:cNvPr id="1" name=""/>
+                      <pic:cNvPicPr/>
+                    </pic:nvPicPr>
+                    <pic:blipFill>
+                      <a:blip r:embed="rId16"/>
+                      <a:stretch>
+                        <a:fillRect/>
+                      </a:stretch>
+                    </pic:blipFill>
+                    <pic:spPr>
+                      <a:xfrm>
+                        <a:off x="0" y="0"/>
+                        <a:ext cx="5612130" cy="3155315"/>
+                      </a:xfrm>
+                      <a:prstGeom prst="rect">
+                        <a:avLst/>
+                      </a:prstGeom>
+                    </pic:spPr>
+                  </pic:pic>
+                </a:graphicData>
+              </a:graphic>
+            </wp:inline>
+          </w:drawing>
+        </w:r>
+      </w:del>
+    </w:p>
+    <w:p>
+      <w:pPr>
+        <w:spacing w:line="360" w:lineRule="auto"/>
+        <w:jc w:val="both"/>
+        <w:rPr>
+          <w:del w:id="109" w:author="ANDRES NIETO CORTES" w:date="2021-07-10T16:36:00Z"/>
+          <w:rFonts w:ascii="Times New Roman" w:hAnsi="Times New Roman" w:cs="Times New Roman"/>
+          <w:sz w:val="24"/>
+          <w:szCs w:val="24"/>
+        </w:rPr>
+      </w:pPr>
+      <w:del w:id="110" w:author="ANDRES NIETO CORTES" w:date="2021-07-10T16:36:00Z">
+        <w:r>
+          <w:rPr>
+            <w:rFonts w:ascii="Times New Roman" w:hAnsi="Times New Roman" w:cs="Times New Roman"/>
+            <w:sz w:val="24"/>
+            <w:szCs w:val="24"/>
+          </w:rPr>
+          <w:delText>Ahora se sabe que los servicios están corriendo de manera adecuada en el servidor local, por lo que se accede al localhost desde el navegador web por la dirección 127.0.0.1:80</w:delText>
+        </w:r>
+      </w:del>
+    </w:p>
+    <w:p>
+      <w:pPr>
+        <w:spacing w:line="360" w:lineRule="auto"/>
+        <w:jc w:val="both"/>
+        <w:rPr>
+          <w:del w:id="111" w:author="ANDRES NIETO CORTES" w:date="2021-07-10T16:36:00Z"/>
+          <w:rFonts w:ascii="Times New Roman" w:hAnsi="Times New Roman" w:cs="Times New Roman"/>
+          <w:sz w:val="24"/>
+          <w:szCs w:val="24"/>
+        </w:rPr>
+      </w:pPr>
+      <w:del w:id="112" w:author="ANDRES NIETO CORTES" w:date="2021-07-10T16:36:00Z">
+        <w:r>
+          <w:rPr>
+            <w:noProof/>
+          </w:rPr>
+          <w:drawing>
+            <wp:inline distT="0" distB="0" distL="0" distR="0" wp14:anchorId="5EDBCAA9" wp14:editId="5256B65A">
+              <wp:extent cx="5612130" cy="3155315"/>
+              <wp:effectExtent l="0" t="0" r="7620" b="6985"/>
+              <wp:docPr id="11" name="Imagen 11"/>
+              <wp:cNvGraphicFramePr>
+                <a:graphicFrameLocks xmlns:a="http://schemas.openxmlformats.org/drawingml/2006/main" noChangeAspect="1"/>
+              </wp:cNvGraphicFramePr>
+              <a:graphic xmlns:a="http://schemas.openxmlformats.org/drawingml/2006/main">
+                <a:graphicData uri="http://schemas.openxmlformats.org/drawingml/2006/picture">
+                  <pic:pic xmlns:pic="http://schemas.openxmlformats.org/drawingml/2006/picture">
+                    <pic:nvPicPr>
+                      <pic:cNvPr id="1" name=""/>
+                      <pic:cNvPicPr/>
+                    </pic:nvPicPr>
+                    <pic:blipFill>
+                      <a:blip r:embed="rId17"/>
+                      <a:stretch>
+                        <a:fillRect/>
+                      </a:stretch>
+                    </pic:blipFill>
+                    <pic:spPr>
+                      <a:xfrm>
+                        <a:off x="0" y="0"/>
+                        <a:ext cx="5612130" cy="3155315"/>
+                      </a:xfrm>
+                      <a:prstGeom prst="rect">
+                        <a:avLst/>
+                      </a:prstGeom>
+                    </pic:spPr>
+                  </pic:pic>
+                </a:graphicData>
+              </a:graphic>
+            </wp:inline>
+          </w:drawing>
+        </w:r>
+      </w:del>
+    </w:p>
+    <w:p>
+      <w:pPr>
+        <w:spacing w:line="360" w:lineRule="auto"/>
+        <w:jc w:val="both"/>
+        <w:rPr>
+          <w:ins w:id="113" w:author="ANDRES NIETO CORTES" w:date="2021-07-10T16:36:00Z"/>
+          <w:rFonts w:ascii="Times New Roman" w:hAnsi="Times New Roman" w:cs="Times New Roman"/>
+          <w:sz w:val="24"/>
+          <w:szCs w:val="24"/>
+        </w:rPr>
+      </w:pPr>
     </w:p>
     <w:p>
       <w:pPr>
@@ -2333,6 +2942,7 @@
           <w:sz w:val="24"/>
           <w:szCs w:val="24"/>
         </w:rPr>
+        <w:lastRenderedPageBreak/>
         <w:t>Se clona la página que se subió al repositorio de uno de los miembros del equipo.</w:t>
       </w:r>
     </w:p>
@@ -2350,7 +2960,6 @@
         <w:rPr>
           <w:noProof/>
         </w:rPr>
-        <w:lastRenderedPageBreak/>
         <w:drawing>
           <wp:inline distT="0" distB="0" distL="0" distR="0" wp14:anchorId="33BCA294" wp14:editId="26BCBBA1">
             <wp:extent cx="5612130" cy="3155315"/>
@@ -2404,356 +3013,837 @@
         <w:spacing w:line="360" w:lineRule="auto"/>
         <w:jc w:val="both"/>
         <w:rPr>
-          <w:del w:id="49" w:author="Instituto Pedagógico Lázaro Cárdenas" w:date="2021-07-10T15:25:00Z"/>
-          <w:rFonts w:ascii="Times New Roman" w:hAnsi="Times New Roman" w:cs="Times New Roman"/>
-          <w:sz w:val="24"/>
-          <w:szCs w:val="24"/>
-        </w:rPr>
-      </w:pPr>
-    </w:p>
-    <w:p>
-      <w:pPr>
-        <w:spacing w:line="360" w:lineRule="auto"/>
-        <w:jc w:val="both"/>
-        <w:rPr>
-          <w:rFonts w:ascii="Times New Roman" w:hAnsi="Times New Roman" w:cs="Times New Roman"/>
-          <w:sz w:val="24"/>
-          <w:szCs w:val="24"/>
-        </w:rPr>
-      </w:pPr>
-      <w:r>
-        <w:rPr>
-          <w:rFonts w:ascii="Times New Roman" w:hAnsi="Times New Roman" w:cs="Times New Roman"/>
-          <w:sz w:val="24"/>
-          <w:szCs w:val="24"/>
-        </w:rPr>
-        <w:t>Ahora se puede visualizar la página montada en el servidor Apache con ayuda de Docker.</w:t>
-      </w:r>
-    </w:p>
-    <w:p>
-      <w:pPr>
-        <w:spacing w:line="360" w:lineRule="auto"/>
-        <w:jc w:val="both"/>
-        <w:rPr>
-          <w:rFonts w:ascii="Times New Roman" w:hAnsi="Times New Roman" w:cs="Times New Roman"/>
-          <w:sz w:val="24"/>
-          <w:szCs w:val="24"/>
-        </w:rPr>
-      </w:pPr>
-      <w:r>
-        <w:rPr>
-          <w:noProof/>
-        </w:rPr>
-        <w:drawing>
-          <wp:inline distT="0" distB="0" distL="0" distR="0" wp14:anchorId="2328DB9D" wp14:editId="64DEDF95">
-            <wp:extent cx="5612130" cy="3155315"/>
-            <wp:effectExtent l="0" t="0" r="7620" b="6985"/>
-            <wp:docPr id="15" name="Imagen 15"/>
-            <wp:cNvGraphicFramePr>
-              <a:graphicFrameLocks xmlns:a="http://schemas.openxmlformats.org/drawingml/2006/main" noChangeAspect="1"/>
-            </wp:cNvGraphicFramePr>
-            <a:graphic xmlns:a="http://schemas.openxmlformats.org/drawingml/2006/main">
-              <a:graphicData uri="http://schemas.openxmlformats.org/drawingml/2006/picture">
-                <pic:pic xmlns:pic="http://schemas.openxmlformats.org/drawingml/2006/picture">
-                  <pic:nvPicPr>
-                    <pic:cNvPr id="1" name=""/>
-                    <pic:cNvPicPr/>
-                  </pic:nvPicPr>
-                  <pic:blipFill>
-                    <a:blip r:embed="rId20"/>
-                    <a:stretch>
-                      <a:fillRect/>
-                    </a:stretch>
-                  </pic:blipFill>
-                  <pic:spPr>
-                    <a:xfrm>
-                      <a:off x="0" y="0"/>
-                      <a:ext cx="5612130" cy="3155315"/>
-                    </a:xfrm>
-                    <a:prstGeom prst="rect">
-                      <a:avLst/>
-                    </a:prstGeom>
-                  </pic:spPr>
-                </pic:pic>
-              </a:graphicData>
-            </a:graphic>
-          </wp:inline>
-        </w:drawing>
-      </w:r>
-    </w:p>
-    <w:p>
-      <w:pPr>
-        <w:spacing w:line="360" w:lineRule="auto"/>
-        <w:jc w:val="both"/>
-        <w:rPr>
-          <w:ins w:id="50" w:author="Instituto Pedagógico Lázaro Cárdenas" w:date="2021-07-10T15:25:00Z"/>
-          <w:rFonts w:ascii="Times New Roman" w:hAnsi="Times New Roman" w:cs="Times New Roman"/>
-          <w:sz w:val="24"/>
-          <w:szCs w:val="24"/>
-        </w:rPr>
-      </w:pPr>
-    </w:p>
-    <w:p>
-      <w:pPr>
-        <w:spacing w:line="360" w:lineRule="auto"/>
-        <w:jc w:val="both"/>
-        <w:rPr>
-          <w:rFonts w:ascii="Times New Roman" w:hAnsi="Times New Roman" w:cs="Times New Roman"/>
-          <w:sz w:val="24"/>
-          <w:szCs w:val="24"/>
-        </w:rPr>
-      </w:pPr>
-    </w:p>
-    <w:p>
-      <w:pPr>
-        <w:spacing w:line="360" w:lineRule="auto"/>
-        <w:jc w:val="both"/>
-        <w:rPr>
-          <w:rFonts w:ascii="Times New Roman" w:hAnsi="Times New Roman" w:cs="Times New Roman"/>
-          <w:sz w:val="24"/>
-          <w:szCs w:val="24"/>
-        </w:rPr>
-      </w:pPr>
-      <w:r>
-        <w:rPr>
-          <w:rFonts w:ascii="Times New Roman" w:hAnsi="Times New Roman" w:cs="Times New Roman"/>
-          <w:sz w:val="24"/>
-          <w:szCs w:val="24"/>
-        </w:rPr>
-        <w:lastRenderedPageBreak/>
-        <w:t>Se comprueba la integridad del proyecto.</w:t>
-      </w:r>
-    </w:p>
-    <w:p>
-      <w:pPr>
-        <w:spacing w:line="360" w:lineRule="auto"/>
-        <w:jc w:val="both"/>
-        <w:rPr>
-          <w:rFonts w:ascii="Times New Roman" w:hAnsi="Times New Roman" w:cs="Times New Roman"/>
-          <w:sz w:val="24"/>
-          <w:szCs w:val="24"/>
-        </w:rPr>
-      </w:pPr>
-      <w:r>
-        <w:rPr>
-          <w:noProof/>
-        </w:rPr>
-        <w:drawing>
-          <wp:inline distT="0" distB="0" distL="0" distR="0" wp14:anchorId="2E879DA1" wp14:editId="6A72B042">
-            <wp:extent cx="5612130" cy="3155315"/>
-            <wp:effectExtent l="0" t="0" r="7620" b="6985"/>
-            <wp:docPr id="16" name="Imagen 16"/>
-            <wp:cNvGraphicFramePr>
-              <a:graphicFrameLocks xmlns:a="http://schemas.openxmlformats.org/drawingml/2006/main" noChangeAspect="1"/>
-            </wp:cNvGraphicFramePr>
-            <a:graphic xmlns:a="http://schemas.openxmlformats.org/drawingml/2006/main">
-              <a:graphicData uri="http://schemas.openxmlformats.org/drawingml/2006/picture">
-                <pic:pic xmlns:pic="http://schemas.openxmlformats.org/drawingml/2006/picture">
-                  <pic:nvPicPr>
-                    <pic:cNvPr id="1" name=""/>
-                    <pic:cNvPicPr/>
-                  </pic:nvPicPr>
-                  <pic:blipFill>
-                    <a:blip r:embed="rId21"/>
-                    <a:stretch>
-                      <a:fillRect/>
-                    </a:stretch>
-                  </pic:blipFill>
-                  <pic:spPr>
-                    <a:xfrm>
-                      <a:off x="0" y="0"/>
-                      <a:ext cx="5612130" cy="3155315"/>
-                    </a:xfrm>
-                    <a:prstGeom prst="rect">
-                      <a:avLst/>
-                    </a:prstGeom>
-                  </pic:spPr>
-                </pic:pic>
-              </a:graphicData>
-            </a:graphic>
-          </wp:inline>
-        </w:drawing>
-      </w:r>
-    </w:p>
-    <w:p>
-      <w:pPr>
-        <w:spacing w:line="360" w:lineRule="auto"/>
-        <w:jc w:val="both"/>
-        <w:rPr>
-          <w:rFonts w:ascii="Times New Roman" w:hAnsi="Times New Roman" w:cs="Times New Roman"/>
-          <w:sz w:val="24"/>
-          <w:szCs w:val="24"/>
-        </w:rPr>
-      </w:pPr>
-    </w:p>
-    <w:p>
-      <w:pPr>
-        <w:spacing w:line="360" w:lineRule="auto"/>
-        <w:jc w:val="both"/>
-      </w:pPr>
-      <w:r>
-        <w:rPr>
-          <w:noProof/>
-        </w:rPr>
-        <w:drawing>
-          <wp:inline distT="0" distB="0" distL="0" distR="0" wp14:anchorId="1C1B5E12" wp14:editId="386C1E91">
-            <wp:extent cx="5612130" cy="3130550"/>
-            <wp:effectExtent l="0" t="0" r="7620" b="0"/>
-            <wp:docPr id="19" name="Imagen 19"/>
-            <wp:cNvGraphicFramePr>
-              <a:graphicFrameLocks xmlns:a="http://schemas.openxmlformats.org/drawingml/2006/main" noChangeAspect="1"/>
-            </wp:cNvGraphicFramePr>
-            <a:graphic xmlns:a="http://schemas.openxmlformats.org/drawingml/2006/main">
-              <a:graphicData uri="http://schemas.openxmlformats.org/drawingml/2006/picture">
-                <pic:pic xmlns:pic="http://schemas.openxmlformats.org/drawingml/2006/picture">
-                  <pic:nvPicPr>
-                    <pic:cNvPr id="0" name="Picture 5"/>
-                    <pic:cNvPicPr>
-                      <a:picLocks noChangeAspect="1" noChangeArrowheads="1"/>
-                    </pic:cNvPicPr>
-                  </pic:nvPicPr>
-                  <pic:blipFill>
-                    <a:blip r:embed="rId22">
+          <w:del w:id="114" w:author="Instituto Pedagógico Lázaro Cárdenas" w:date="2021-07-10T15:25:00Z"/>
+          <w:rFonts w:ascii="Times New Roman" w:hAnsi="Times New Roman" w:cs="Times New Roman"/>
+          <w:sz w:val="24"/>
+          <w:szCs w:val="24"/>
+        </w:rPr>
+      </w:pPr>
+    </w:p>
+    <w:p>
+      <w:pPr>
+        <w:spacing w:line="360" w:lineRule="auto"/>
+        <w:jc w:val="both"/>
+        <w:rPr>
+          <w:moveFrom w:id="115" w:author="ANDRES NIETO CORTES" w:date="2021-07-10T16:35:00Z"/>
+          <w:rFonts w:ascii="Times New Roman" w:hAnsi="Times New Roman" w:cs="Times New Roman"/>
+          <w:sz w:val="24"/>
+          <w:szCs w:val="24"/>
+        </w:rPr>
+        <w:pPrChange w:id="116" w:author="ANDRES NIETO CORTES" w:date="2021-07-10T16:35:00Z">
+          <w:pPr>
+            <w:spacing w:line="360" w:lineRule="auto"/>
+            <w:jc w:val="both"/>
+          </w:pPr>
+        </w:pPrChange>
+      </w:pPr>
+      <w:moveFromRangeStart w:id="117" w:author="ANDRES NIETO CORTES" w:date="2021-07-10T16:35:00Z" w:name="move76827364"/>
+      <w:moveFrom w:id="118" w:author="ANDRES NIETO CORTES" w:date="2021-07-10T16:35:00Z">
+        <w:r>
+          <w:rPr>
+            <w:rFonts w:ascii="Times New Roman" w:hAnsi="Times New Roman" w:cs="Times New Roman"/>
+            <w:sz w:val="24"/>
+            <w:szCs w:val="24"/>
+          </w:rPr>
+          <w:t>Ahora se puede visualizar la página montada en el servidor Apache con ayuda de Docker.</w:t>
+        </w:r>
+      </w:moveFrom>
+    </w:p>
+    <w:p>
+      <w:pPr>
+        <w:spacing w:line="360" w:lineRule="auto"/>
+        <w:jc w:val="both"/>
+        <w:rPr>
+          <w:moveFrom w:id="119" w:author="ANDRES NIETO CORTES" w:date="2021-07-10T16:35:00Z"/>
+          <w:rFonts w:ascii="Times New Roman" w:hAnsi="Times New Roman" w:cs="Times New Roman"/>
+          <w:sz w:val="24"/>
+          <w:szCs w:val="24"/>
+        </w:rPr>
+        <w:pPrChange w:id="120" w:author="ANDRES NIETO CORTES" w:date="2021-07-10T16:35:00Z">
+          <w:pPr>
+            <w:spacing w:line="360" w:lineRule="auto"/>
+            <w:jc w:val="both"/>
+          </w:pPr>
+        </w:pPrChange>
+      </w:pPr>
+      <w:moveFrom w:id="121" w:author="ANDRES NIETO CORTES" w:date="2021-07-10T16:35:00Z">
+        <w:r>
+          <w:rPr>
+            <w:noProof/>
+          </w:rPr>
+          <w:drawing>
+            <wp:inline distT="0" distB="0" distL="0" distR="0" wp14:anchorId="2328DB9D" wp14:editId="64DEDF95">
+              <wp:extent cx="5612130" cy="3155315"/>
+              <wp:effectExtent l="0" t="0" r="7620" b="6985"/>
+              <wp:docPr id="15" name="Imagen 15"/>
+              <wp:cNvGraphicFramePr>
+                <a:graphicFrameLocks xmlns:a="http://schemas.openxmlformats.org/drawingml/2006/main" noChangeAspect="1"/>
+              </wp:cNvGraphicFramePr>
+              <a:graphic xmlns:a="http://schemas.openxmlformats.org/drawingml/2006/main">
+                <a:graphicData uri="http://schemas.openxmlformats.org/drawingml/2006/picture">
+                  <pic:pic xmlns:pic="http://schemas.openxmlformats.org/drawingml/2006/picture">
+                    <pic:nvPicPr>
+                      <pic:cNvPr id="1" name=""/>
+                      <pic:cNvPicPr/>
+                    </pic:nvPicPr>
+                    <pic:blipFill>
+                      <a:blip r:embed="rId20"/>
+                      <a:stretch>
+                        <a:fillRect/>
+                      </a:stretch>
+                    </pic:blipFill>
+                    <pic:spPr>
+                      <a:xfrm>
+                        <a:off x="0" y="0"/>
+                        <a:ext cx="5612130" cy="3155315"/>
+                      </a:xfrm>
+                      <a:prstGeom prst="rect">
+                        <a:avLst/>
+                      </a:prstGeom>
+                    </pic:spPr>
+                  </pic:pic>
+                </a:graphicData>
+              </a:graphic>
+            </wp:inline>
+          </w:drawing>
+        </w:r>
+      </w:moveFrom>
+    </w:p>
+    <w:p>
+      <w:pPr>
+        <w:spacing w:line="360" w:lineRule="auto"/>
+        <w:jc w:val="both"/>
+        <w:rPr>
+          <w:ins w:id="122" w:author="Instituto Pedagógico Lázaro Cárdenas" w:date="2021-07-10T15:25:00Z"/>
+          <w:moveFrom w:id="123" w:author="ANDRES NIETO CORTES" w:date="2021-07-10T16:35:00Z"/>
+          <w:rFonts w:ascii="Times New Roman" w:hAnsi="Times New Roman" w:cs="Times New Roman"/>
+          <w:sz w:val="24"/>
+          <w:szCs w:val="24"/>
+        </w:rPr>
+        <w:pPrChange w:id="124" w:author="ANDRES NIETO CORTES" w:date="2021-07-10T16:35:00Z">
+          <w:pPr>
+            <w:spacing w:line="360" w:lineRule="auto"/>
+            <w:jc w:val="both"/>
+          </w:pPr>
+        </w:pPrChange>
+      </w:pPr>
+    </w:p>
+    <w:p>
+      <w:pPr>
+        <w:spacing w:line="360" w:lineRule="auto"/>
+        <w:jc w:val="both"/>
+        <w:rPr>
+          <w:moveFrom w:id="125" w:author="ANDRES NIETO CORTES" w:date="2021-07-10T16:35:00Z"/>
+          <w:rFonts w:ascii="Times New Roman" w:hAnsi="Times New Roman" w:cs="Times New Roman"/>
+          <w:sz w:val="24"/>
+          <w:szCs w:val="24"/>
+        </w:rPr>
+        <w:pPrChange w:id="126" w:author="ANDRES NIETO CORTES" w:date="2021-07-10T16:35:00Z">
+          <w:pPr>
+            <w:spacing w:line="360" w:lineRule="auto"/>
+            <w:jc w:val="both"/>
+          </w:pPr>
+        </w:pPrChange>
+      </w:pPr>
+    </w:p>
+    <w:p>
+      <w:pPr>
+        <w:spacing w:line="360" w:lineRule="auto"/>
+        <w:jc w:val="both"/>
+        <w:rPr>
+          <w:moveFrom w:id="127" w:author="ANDRES NIETO CORTES" w:date="2021-07-10T16:35:00Z"/>
+          <w:rFonts w:ascii="Times New Roman" w:hAnsi="Times New Roman" w:cs="Times New Roman"/>
+          <w:sz w:val="24"/>
+          <w:szCs w:val="24"/>
+        </w:rPr>
+        <w:pPrChange w:id="128" w:author="ANDRES NIETO CORTES" w:date="2021-07-10T16:35:00Z">
+          <w:pPr>
+            <w:spacing w:line="360" w:lineRule="auto"/>
+            <w:jc w:val="both"/>
+          </w:pPr>
+        </w:pPrChange>
+      </w:pPr>
+      <w:moveFrom w:id="129" w:author="ANDRES NIETO CORTES" w:date="2021-07-10T16:35:00Z">
+        <w:r>
+          <w:rPr>
+            <w:rFonts w:ascii="Times New Roman" w:hAnsi="Times New Roman" w:cs="Times New Roman"/>
+            <w:sz w:val="24"/>
+            <w:szCs w:val="24"/>
+          </w:rPr>
+          <w:t>Se comprueba la integridad del proyecto.</w:t>
+        </w:r>
+      </w:moveFrom>
+    </w:p>
+    <w:p>
+      <w:pPr>
+        <w:spacing w:line="360" w:lineRule="auto"/>
+        <w:jc w:val="both"/>
+        <w:rPr>
+          <w:moveFrom w:id="130" w:author="ANDRES NIETO CORTES" w:date="2021-07-10T16:35:00Z"/>
+          <w:rFonts w:ascii="Times New Roman" w:hAnsi="Times New Roman" w:cs="Times New Roman"/>
+          <w:sz w:val="24"/>
+          <w:szCs w:val="24"/>
+        </w:rPr>
+        <w:pPrChange w:id="131" w:author="ANDRES NIETO CORTES" w:date="2021-07-10T16:35:00Z">
+          <w:pPr>
+            <w:spacing w:line="360" w:lineRule="auto"/>
+            <w:jc w:val="both"/>
+          </w:pPr>
+        </w:pPrChange>
+      </w:pPr>
+      <w:moveFrom w:id="132" w:author="ANDRES NIETO CORTES" w:date="2021-07-10T16:35:00Z">
+        <w:r>
+          <w:rPr>
+            <w:noProof/>
+          </w:rPr>
+          <w:drawing>
+            <wp:inline distT="0" distB="0" distL="0" distR="0" wp14:anchorId="2E879DA1" wp14:editId="6A72B042">
+              <wp:extent cx="5612130" cy="3155315"/>
+              <wp:effectExtent l="0" t="0" r="7620" b="6985"/>
+              <wp:docPr id="16" name="Imagen 16"/>
+              <wp:cNvGraphicFramePr>
+                <a:graphicFrameLocks xmlns:a="http://schemas.openxmlformats.org/drawingml/2006/main" noChangeAspect="1"/>
+              </wp:cNvGraphicFramePr>
+              <a:graphic xmlns:a="http://schemas.openxmlformats.org/drawingml/2006/main">
+                <a:graphicData uri="http://schemas.openxmlformats.org/drawingml/2006/picture">
+                  <pic:pic xmlns:pic="http://schemas.openxmlformats.org/drawingml/2006/picture">
+                    <pic:nvPicPr>
+                      <pic:cNvPr id="1" name=""/>
+                      <pic:cNvPicPr/>
+                    </pic:nvPicPr>
+                    <pic:blipFill>
+                      <a:blip r:embed="rId21"/>
+                      <a:stretch>
+                        <a:fillRect/>
+                      </a:stretch>
+                    </pic:blipFill>
+                    <pic:spPr>
+                      <a:xfrm>
+                        <a:off x="0" y="0"/>
+                        <a:ext cx="5612130" cy="3155315"/>
+                      </a:xfrm>
+                      <a:prstGeom prst="rect">
+                        <a:avLst/>
+                      </a:prstGeom>
+                    </pic:spPr>
+                  </pic:pic>
+                </a:graphicData>
+              </a:graphic>
+            </wp:inline>
+          </w:drawing>
+        </w:r>
+      </w:moveFrom>
+    </w:p>
+    <w:p>
+      <w:pPr>
+        <w:spacing w:line="360" w:lineRule="auto"/>
+        <w:jc w:val="both"/>
+        <w:rPr>
+          <w:moveFrom w:id="133" w:author="ANDRES NIETO CORTES" w:date="2021-07-10T16:35:00Z"/>
+          <w:rFonts w:ascii="Times New Roman" w:hAnsi="Times New Roman" w:cs="Times New Roman"/>
+          <w:sz w:val="24"/>
+          <w:szCs w:val="24"/>
+        </w:rPr>
+        <w:pPrChange w:id="134" w:author="ANDRES NIETO CORTES" w:date="2021-07-10T16:35:00Z">
+          <w:pPr>
+            <w:spacing w:line="360" w:lineRule="auto"/>
+            <w:jc w:val="both"/>
+          </w:pPr>
+        </w:pPrChange>
+      </w:pPr>
+    </w:p>
+    <w:p>
+      <w:pPr>
+        <w:spacing w:line="360" w:lineRule="auto"/>
+        <w:jc w:val="both"/>
+        <w:rPr>
+          <w:moveFrom w:id="135" w:author="ANDRES NIETO CORTES" w:date="2021-07-10T16:35:00Z"/>
+        </w:rPr>
+        <w:pPrChange w:id="136" w:author="ANDRES NIETO CORTES" w:date="2021-07-10T16:35:00Z">
+          <w:pPr>
+            <w:spacing w:line="360" w:lineRule="auto"/>
+            <w:jc w:val="both"/>
+          </w:pPr>
+        </w:pPrChange>
+      </w:pPr>
+      <w:moveFrom w:id="137" w:author="ANDRES NIETO CORTES" w:date="2021-07-10T16:35:00Z">
+        <w:r>
+          <w:rPr>
+            <w:noProof/>
+          </w:rPr>
+          <w:drawing>
+            <wp:inline distT="0" distB="0" distL="0" distR="0" wp14:anchorId="1C1B5E12" wp14:editId="386C1E91">
+              <wp:extent cx="5612130" cy="3130550"/>
+              <wp:effectExtent l="0" t="0" r="7620" b="0"/>
+              <wp:docPr id="19" name="Imagen 19"/>
+              <wp:cNvGraphicFramePr>
+                <a:graphicFrameLocks xmlns:a="http://schemas.openxmlformats.org/drawingml/2006/main" noChangeAspect="1"/>
+              </wp:cNvGraphicFramePr>
+              <a:graphic xmlns:a="http://schemas.openxmlformats.org/drawingml/2006/main">
+                <a:graphicData uri="http://schemas.openxmlformats.org/drawingml/2006/picture">
+                  <pic:pic xmlns:pic="http://schemas.openxmlformats.org/drawingml/2006/picture">
+                    <pic:nvPicPr>
+                      <pic:cNvPr id="0" name="Picture 5"/>
+                      <pic:cNvPicPr>
+                        <a:picLocks noChangeAspect="1" noChangeArrowheads="1"/>
+                      </pic:cNvPicPr>
+                    </pic:nvPicPr>
+                    <pic:blipFill>
+                      <a:blip r:embed="rId22">
+                        <a:extLst>
+                          <a:ext uri="{28A0092B-C50C-407E-A947-70E740481C1C}">
+                            <a14:useLocalDpi xmlns:a14="http://schemas.microsoft.com/office/drawing/2010/main" val="0"/>
+                          </a:ext>
+                        </a:extLst>
+                      </a:blip>
+                      <a:srcRect/>
+                      <a:stretch>
+                        <a:fillRect/>
+                      </a:stretch>
+                    </pic:blipFill>
+                    <pic:spPr bwMode="auto">
+                      <a:xfrm>
+                        <a:off x="0" y="0"/>
+                        <a:ext cx="5612130" cy="3130550"/>
+                      </a:xfrm>
+                      <a:prstGeom prst="rect">
+                        <a:avLst/>
+                      </a:prstGeom>
+                      <a:noFill/>
+                      <a:ln>
+                        <a:noFill/>
+                      </a:ln>
+                    </pic:spPr>
+                  </pic:pic>
+                </a:graphicData>
+              </a:graphic>
+            </wp:inline>
+          </w:drawing>
+        </w:r>
+      </w:moveFrom>
+    </w:p>
+    <w:p>
+      <w:pPr>
+        <w:spacing w:line="360" w:lineRule="auto"/>
+        <w:jc w:val="both"/>
+        <w:rPr>
+          <w:moveFrom w:id="138" w:author="ANDRES NIETO CORTES" w:date="2021-07-10T16:35:00Z"/>
+          <w:rFonts w:ascii="Times New Roman" w:hAnsi="Times New Roman" w:cs="Times New Roman"/>
+          <w:sz w:val="24"/>
+          <w:szCs w:val="24"/>
+        </w:rPr>
+        <w:pPrChange w:id="139" w:author="ANDRES NIETO CORTES" w:date="2021-07-10T16:35:00Z">
+          <w:pPr>
+            <w:spacing w:line="360" w:lineRule="auto"/>
+            <w:jc w:val="both"/>
+          </w:pPr>
+        </w:pPrChange>
+      </w:pPr>
+      <w:moveFrom w:id="140" w:author="ANDRES NIETO CORTES" w:date="2021-07-10T16:35:00Z">
+        <w:r>
+          <w:fldChar w:fldCharType="begin"/>
+        </w:r>
+        <w:r>
+          <w:instrText xml:space="preserve"> INCLUDEPICTURE "blob:https://web.whatsapp.com/c03e9cef-9b30-48f6-ba62-2eb6873c4f5b" \* MERGEFORMATINET </w:instrText>
+        </w:r>
+        <w:r>
+          <w:fldChar w:fldCharType="separate"/>
+        </w:r>
+        <w:r>
+          <w:fldChar w:fldCharType="end"/>
+        </w:r>
+      </w:moveFrom>
+    </w:p>
+    <w:p>
+      <w:pPr>
+        <w:spacing w:line="360" w:lineRule="auto"/>
+        <w:jc w:val="both"/>
+        <w:rPr>
+          <w:moveFrom w:id="141" w:author="ANDRES NIETO CORTES" w:date="2021-07-10T16:35:00Z"/>
+          <w:rFonts w:ascii="Times New Roman" w:hAnsi="Times New Roman" w:cs="Times New Roman"/>
+          <w:sz w:val="24"/>
+          <w:szCs w:val="24"/>
+        </w:rPr>
+        <w:pPrChange w:id="142" w:author="ANDRES NIETO CORTES" w:date="2021-07-10T16:35:00Z">
+          <w:pPr>
+            <w:spacing w:line="360" w:lineRule="auto"/>
+            <w:jc w:val="both"/>
+          </w:pPr>
+        </w:pPrChange>
+      </w:pPr>
+      <w:moveFrom w:id="143" w:author="ANDRES NIETO CORTES" w:date="2021-07-10T16:35:00Z">
+        <w:r>
+          <w:rPr>
+            <w:noProof/>
+          </w:rPr>
+          <w:drawing>
+            <wp:inline distT="0" distB="0" distL="0" distR="0" wp14:anchorId="531DD305" wp14:editId="2EAC3F9E">
+              <wp:extent cx="5553075" cy="3628304"/>
+              <wp:effectExtent l="0" t="0" r="0" b="0"/>
+              <wp:docPr id="21" name="Imagen 21"/>
+              <wp:cNvGraphicFramePr>
+                <a:graphicFrameLocks xmlns:a="http://schemas.openxmlformats.org/drawingml/2006/main" noChangeAspect="1"/>
+              </wp:cNvGraphicFramePr>
+              <a:graphic xmlns:a="http://schemas.openxmlformats.org/drawingml/2006/main">
+                <a:graphicData uri="http://schemas.openxmlformats.org/drawingml/2006/picture">
+                  <pic:pic xmlns:pic="http://schemas.openxmlformats.org/drawingml/2006/picture">
+                    <pic:nvPicPr>
+                      <pic:cNvPr id="0" name="Picture 5"/>
+                      <pic:cNvPicPr>
+                        <a:picLocks noChangeAspect="1" noChangeArrowheads="1"/>
+                      </pic:cNvPicPr>
+                    </pic:nvPicPr>
+                    <pic:blipFill rotWithShape="1">
+                      <a:blip r:embed="rId22">
+                        <a:extLst>
+                          <a:ext uri="{28A0092B-C50C-407E-A947-70E740481C1C}">
+                            <a14:useLocalDpi xmlns:a14="http://schemas.microsoft.com/office/drawing/2010/main" val="0"/>
+                          </a:ext>
+                        </a:extLst>
+                      </a:blip>
+                      <a:srcRect l="49049" t="22211" r="8351" b="27890"/>
+                      <a:stretch/>
+                    </pic:blipFill>
+                    <pic:spPr bwMode="auto">
+                      <a:xfrm>
+                        <a:off x="0" y="0"/>
+                        <a:ext cx="5572872" cy="3641239"/>
+                      </a:xfrm>
+                      <a:prstGeom prst="rect">
+                        <a:avLst/>
+                      </a:prstGeom>
+                      <a:noFill/>
+                      <a:ln>
+                        <a:noFill/>
+                      </a:ln>
                       <a:extLst>
-                        <a:ext uri="{28A0092B-C50C-407E-A947-70E740481C1C}">
-                          <a14:useLocalDpi xmlns:a14="http://schemas.microsoft.com/office/drawing/2010/main" val="0"/>
+                        <a:ext uri="{53640926-AAD7-44D8-BBD7-CCE9431645EC}">
+                          <a14:shadowObscured xmlns:a14="http://schemas.microsoft.com/office/drawing/2010/main"/>
                         </a:ext>
                       </a:extLst>
-                    </a:blip>
-                    <a:srcRect/>
-                    <a:stretch>
-                      <a:fillRect/>
-                    </a:stretch>
-                  </pic:blipFill>
-                  <pic:spPr bwMode="auto">
-                    <a:xfrm>
-                      <a:off x="0" y="0"/>
-                      <a:ext cx="5612130" cy="3130550"/>
-                    </a:xfrm>
-                    <a:prstGeom prst="rect">
-                      <a:avLst/>
-                    </a:prstGeom>
-                    <a:noFill/>
-                    <a:ln>
+                    </pic:spPr>
+                  </pic:pic>
+                </a:graphicData>
+              </a:graphic>
+            </wp:inline>
+          </w:drawing>
+        </w:r>
+      </w:moveFrom>
+    </w:p>
+    <w:p>
+      <w:pPr>
+        <w:spacing w:line="360" w:lineRule="auto"/>
+        <w:jc w:val="both"/>
+        <w:rPr>
+          <w:moveTo w:id="144" w:author="ANDRES NIETO CORTES" w:date="2021-07-10T16:35:00Z"/>
+          <w:rFonts w:ascii="Times New Roman" w:hAnsi="Times New Roman" w:cs="Times New Roman"/>
+          <w:sz w:val="24"/>
+          <w:szCs w:val="24"/>
+        </w:rPr>
+      </w:pPr>
+      <w:moveFrom w:id="145" w:author="ANDRES NIETO CORTES" w:date="2021-07-10T16:35:00Z">
+        <w:r>
+          <w:rPr>
+            <w:rFonts w:ascii="Times New Roman" w:hAnsi="Times New Roman" w:cs="Times New Roman"/>
+            <w:sz w:val="24"/>
+            <w:szCs w:val="24"/>
+          </w:rPr>
+          <w:t>Ahí se observa que el hash es igual para ese proyecto en los dos equipos.</w:t>
+        </w:r>
+      </w:moveFrom>
+      <w:moveFromRangeEnd w:id="117"/>
+      <w:ins w:id="146" w:author="ANDRES NIETO CORTES" w:date="2021-07-10T16:35:00Z">
+        <w:r>
+          <w:rPr>
+            <w:rFonts w:ascii="Times New Roman" w:hAnsi="Times New Roman" w:cs="Times New Roman"/>
+            <w:sz w:val="24"/>
+            <w:szCs w:val="24"/>
+          </w:rPr>
+          <w:t xml:space="preserve"> </w:t>
+        </w:r>
+      </w:ins>
+      <w:moveToRangeStart w:id="147" w:author="ANDRES NIETO CORTES" w:date="2021-07-10T16:35:00Z" w:name="move76827364"/>
+      <w:moveTo w:id="148" w:author="ANDRES NIETO CORTES" w:date="2021-07-10T16:35:00Z">
+        <w:r>
+          <w:rPr>
+            <w:rFonts w:ascii="Times New Roman" w:hAnsi="Times New Roman" w:cs="Times New Roman"/>
+            <w:sz w:val="24"/>
+            <w:szCs w:val="24"/>
+          </w:rPr>
+          <w:t>Ahora se puede visualizar la página montada en el servidor Apache con ayuda de Docker.</w:t>
+        </w:r>
+      </w:moveTo>
+    </w:p>
+    <w:p>
+      <w:pPr>
+        <w:spacing w:line="360" w:lineRule="auto"/>
+        <w:jc w:val="both"/>
+        <w:rPr>
+          <w:moveTo w:id="149" w:author="ANDRES NIETO CORTES" w:date="2021-07-10T16:35:00Z"/>
+          <w:rFonts w:ascii="Times New Roman" w:hAnsi="Times New Roman" w:cs="Times New Roman"/>
+          <w:sz w:val="24"/>
+          <w:szCs w:val="24"/>
+        </w:rPr>
+      </w:pPr>
+      <w:moveTo w:id="150" w:author="ANDRES NIETO CORTES" w:date="2021-07-10T16:35:00Z">
+        <w:r>
+          <w:rPr>
+            <w:noProof/>
+          </w:rPr>
+          <w:drawing>
+            <wp:inline distT="0" distB="0" distL="0" distR="0" wp14:anchorId="74D3F0DD" wp14:editId="01CC49FF">
+              <wp:extent cx="5612130" cy="3155315"/>
+              <wp:effectExtent l="0" t="0" r="7620" b="6985"/>
+              <wp:docPr id="29" name="Imagen 29"/>
+              <wp:cNvGraphicFramePr>
+                <a:graphicFrameLocks xmlns:a="http://schemas.openxmlformats.org/drawingml/2006/main" noChangeAspect="1"/>
+              </wp:cNvGraphicFramePr>
+              <a:graphic xmlns:a="http://schemas.openxmlformats.org/drawingml/2006/main">
+                <a:graphicData uri="http://schemas.openxmlformats.org/drawingml/2006/picture">
+                  <pic:pic xmlns:pic="http://schemas.openxmlformats.org/drawingml/2006/picture">
+                    <pic:nvPicPr>
+                      <pic:cNvPr id="1" name=""/>
+                      <pic:cNvPicPr/>
+                    </pic:nvPicPr>
+                    <pic:blipFill>
+                      <a:blip r:embed="rId20"/>
+                      <a:stretch>
+                        <a:fillRect/>
+                      </a:stretch>
+                    </pic:blipFill>
+                    <pic:spPr>
+                      <a:xfrm>
+                        <a:off x="0" y="0"/>
+                        <a:ext cx="5612130" cy="3155315"/>
+                      </a:xfrm>
+                      <a:prstGeom prst="rect">
+                        <a:avLst/>
+                      </a:prstGeom>
+                    </pic:spPr>
+                  </pic:pic>
+                </a:graphicData>
+              </a:graphic>
+            </wp:inline>
+          </w:drawing>
+        </w:r>
+      </w:moveTo>
+    </w:p>
+    <w:p>
+      <w:pPr>
+        <w:spacing w:line="360" w:lineRule="auto"/>
+        <w:jc w:val="both"/>
+        <w:rPr>
+          <w:moveTo w:id="151" w:author="ANDRES NIETO CORTES" w:date="2021-07-10T16:35:00Z"/>
+          <w:rFonts w:ascii="Times New Roman" w:hAnsi="Times New Roman" w:cs="Times New Roman"/>
+          <w:sz w:val="24"/>
+          <w:szCs w:val="24"/>
+        </w:rPr>
+      </w:pPr>
+    </w:p>
+    <w:p>
+      <w:pPr>
+        <w:spacing w:line="360" w:lineRule="auto"/>
+        <w:jc w:val="both"/>
+        <w:rPr>
+          <w:moveTo w:id="152" w:author="ANDRES NIETO CORTES" w:date="2021-07-10T16:35:00Z"/>
+          <w:rFonts w:ascii="Times New Roman" w:hAnsi="Times New Roman" w:cs="Times New Roman"/>
+          <w:sz w:val="24"/>
+          <w:szCs w:val="24"/>
+        </w:rPr>
+      </w:pPr>
+    </w:p>
+    <w:p>
+      <w:pPr>
+        <w:spacing w:line="360" w:lineRule="auto"/>
+        <w:jc w:val="both"/>
+        <w:rPr>
+          <w:moveTo w:id="153" w:author="ANDRES NIETO CORTES" w:date="2021-07-10T16:35:00Z"/>
+          <w:rFonts w:ascii="Times New Roman" w:hAnsi="Times New Roman" w:cs="Times New Roman"/>
+          <w:sz w:val="24"/>
+          <w:szCs w:val="24"/>
+        </w:rPr>
+      </w:pPr>
+      <w:moveTo w:id="154" w:author="ANDRES NIETO CORTES" w:date="2021-07-10T16:35:00Z">
+        <w:r>
+          <w:rPr>
+            <w:rFonts w:ascii="Times New Roman" w:hAnsi="Times New Roman" w:cs="Times New Roman"/>
+            <w:sz w:val="24"/>
+            <w:szCs w:val="24"/>
+          </w:rPr>
+          <w:t>Se comprueba la integridad del proyecto.</w:t>
+        </w:r>
+      </w:moveTo>
+    </w:p>
+    <w:p>
+      <w:pPr>
+        <w:spacing w:line="360" w:lineRule="auto"/>
+        <w:jc w:val="both"/>
+        <w:rPr>
+          <w:moveTo w:id="155" w:author="ANDRES NIETO CORTES" w:date="2021-07-10T16:35:00Z"/>
+          <w:rFonts w:ascii="Times New Roman" w:hAnsi="Times New Roman" w:cs="Times New Roman"/>
+          <w:sz w:val="24"/>
+          <w:szCs w:val="24"/>
+        </w:rPr>
+      </w:pPr>
+      <w:moveTo w:id="156" w:author="ANDRES NIETO CORTES" w:date="2021-07-10T16:35:00Z">
+        <w:r>
+          <w:rPr>
+            <w:noProof/>
+          </w:rPr>
+          <w:drawing>
+            <wp:inline distT="0" distB="0" distL="0" distR="0" wp14:anchorId="153F6AEB" wp14:editId="3CF58474">
+              <wp:extent cx="5612130" cy="3155315"/>
+              <wp:effectExtent l="0" t="0" r="7620" b="6985"/>
+              <wp:docPr id="30" name="Imagen 30"/>
+              <wp:cNvGraphicFramePr>
+                <a:graphicFrameLocks xmlns:a="http://schemas.openxmlformats.org/drawingml/2006/main" noChangeAspect="1"/>
+              </wp:cNvGraphicFramePr>
+              <a:graphic xmlns:a="http://schemas.openxmlformats.org/drawingml/2006/main">
+                <a:graphicData uri="http://schemas.openxmlformats.org/drawingml/2006/picture">
+                  <pic:pic xmlns:pic="http://schemas.openxmlformats.org/drawingml/2006/picture">
+                    <pic:nvPicPr>
+                      <pic:cNvPr id="1" name=""/>
+                      <pic:cNvPicPr/>
+                    </pic:nvPicPr>
+                    <pic:blipFill>
+                      <a:blip r:embed="rId21"/>
+                      <a:stretch>
+                        <a:fillRect/>
+                      </a:stretch>
+                    </pic:blipFill>
+                    <pic:spPr>
+                      <a:xfrm>
+                        <a:off x="0" y="0"/>
+                        <a:ext cx="5612130" cy="3155315"/>
+                      </a:xfrm>
+                      <a:prstGeom prst="rect">
+                        <a:avLst/>
+                      </a:prstGeom>
+                    </pic:spPr>
+                  </pic:pic>
+                </a:graphicData>
+              </a:graphic>
+            </wp:inline>
+          </w:drawing>
+        </w:r>
+      </w:moveTo>
+    </w:p>
+    <w:p>
+      <w:pPr>
+        <w:spacing w:line="360" w:lineRule="auto"/>
+        <w:jc w:val="both"/>
+        <w:rPr>
+          <w:moveTo w:id="157" w:author="ANDRES NIETO CORTES" w:date="2021-07-10T16:35:00Z"/>
+          <w:rFonts w:ascii="Times New Roman" w:hAnsi="Times New Roman" w:cs="Times New Roman"/>
+          <w:sz w:val="24"/>
+          <w:szCs w:val="24"/>
+        </w:rPr>
+      </w:pPr>
+    </w:p>
+    <w:p>
+      <w:pPr>
+        <w:spacing w:line="360" w:lineRule="auto"/>
+        <w:jc w:val="both"/>
+        <w:rPr>
+          <w:moveTo w:id="158" w:author="ANDRES NIETO CORTES" w:date="2021-07-10T16:35:00Z"/>
+        </w:rPr>
+      </w:pPr>
+      <w:moveTo w:id="159" w:author="ANDRES NIETO CORTES" w:date="2021-07-10T16:35:00Z">
+        <w:r>
+          <w:rPr>
+            <w:noProof/>
+          </w:rPr>
+          <w:drawing>
+            <wp:inline distT="0" distB="0" distL="0" distR="0" wp14:anchorId="31E720C5" wp14:editId="0AE0FC1D">
+              <wp:extent cx="5612130" cy="3130550"/>
+              <wp:effectExtent l="0" t="0" r="7620" b="0"/>
+              <wp:docPr id="31" name="Imagen 31"/>
+              <wp:cNvGraphicFramePr>
+                <a:graphicFrameLocks xmlns:a="http://schemas.openxmlformats.org/drawingml/2006/main" noChangeAspect="1"/>
+              </wp:cNvGraphicFramePr>
+              <a:graphic xmlns:a="http://schemas.openxmlformats.org/drawingml/2006/main">
+                <a:graphicData uri="http://schemas.openxmlformats.org/drawingml/2006/picture">
+                  <pic:pic xmlns:pic="http://schemas.openxmlformats.org/drawingml/2006/picture">
+                    <pic:nvPicPr>
+                      <pic:cNvPr id="0" name="Picture 5"/>
+                      <pic:cNvPicPr>
+                        <a:picLocks noChangeAspect="1" noChangeArrowheads="1"/>
+                      </pic:cNvPicPr>
+                    </pic:nvPicPr>
+                    <pic:blipFill>
+                      <a:blip r:embed="rId22">
+                        <a:extLst>
+                          <a:ext uri="{28A0092B-C50C-407E-A947-70E740481C1C}">
+                            <a14:useLocalDpi xmlns:a14="http://schemas.microsoft.com/office/drawing/2010/main" val="0"/>
+                          </a:ext>
+                        </a:extLst>
+                      </a:blip>
+                      <a:srcRect/>
+                      <a:stretch>
+                        <a:fillRect/>
+                      </a:stretch>
+                    </pic:blipFill>
+                    <pic:spPr bwMode="auto">
+                      <a:xfrm>
+                        <a:off x="0" y="0"/>
+                        <a:ext cx="5612130" cy="3130550"/>
+                      </a:xfrm>
+                      <a:prstGeom prst="rect">
+                        <a:avLst/>
+                      </a:prstGeom>
                       <a:noFill/>
-                    </a:ln>
-                  </pic:spPr>
-                </pic:pic>
-              </a:graphicData>
-            </a:graphic>
-          </wp:inline>
-        </w:drawing>
-      </w:r>
-    </w:p>
-    <w:p>
-      <w:pPr>
-        <w:spacing w:line="360" w:lineRule="auto"/>
-        <w:jc w:val="both"/>
-        <w:rPr>
-          <w:rFonts w:ascii="Times New Roman" w:hAnsi="Times New Roman" w:cs="Times New Roman"/>
-          <w:sz w:val="24"/>
-          <w:szCs w:val="24"/>
-        </w:rPr>
-      </w:pPr>
-      <w:r>
-        <w:fldChar w:fldCharType="begin"/>
-      </w:r>
-      <w:r>
-        <w:instrText xml:space="preserve"> INCLUDEPICTURE "blob:https://web.whatsapp.com/c03e9cef-9b30-48f6-ba62-2eb6873c4f5b" \* MERGEFORMATINET </w:instrText>
-      </w:r>
-      <w:r>
-        <w:fldChar w:fldCharType="separate"/>
-      </w:r>
-      <w:r>
-        <w:fldChar w:fldCharType="end"/>
-      </w:r>
-    </w:p>
-    <w:p>
-      <w:pPr>
-        <w:spacing w:line="360" w:lineRule="auto"/>
-        <w:jc w:val="both"/>
-        <w:rPr>
-          <w:rFonts w:ascii="Times New Roman" w:hAnsi="Times New Roman" w:cs="Times New Roman"/>
-          <w:sz w:val="24"/>
-          <w:szCs w:val="24"/>
-        </w:rPr>
-      </w:pPr>
-      <w:r>
-        <w:rPr>
-          <w:noProof/>
-        </w:rPr>
-        <w:lastRenderedPageBreak/>
-        <w:drawing>
-          <wp:inline distT="0" distB="0" distL="0" distR="0" wp14:anchorId="531DD305" wp14:editId="2EAC3F9E">
-            <wp:extent cx="5553075" cy="3628304"/>
-            <wp:effectExtent l="0" t="0" r="0" b="0"/>
-            <wp:docPr id="21" name="Imagen 21"/>
-            <wp:cNvGraphicFramePr>
-              <a:graphicFrameLocks xmlns:a="http://schemas.openxmlformats.org/drawingml/2006/main" noChangeAspect="1"/>
-            </wp:cNvGraphicFramePr>
-            <a:graphic xmlns:a="http://schemas.openxmlformats.org/drawingml/2006/main">
-              <a:graphicData uri="http://schemas.openxmlformats.org/drawingml/2006/picture">
-                <pic:pic xmlns:pic="http://schemas.openxmlformats.org/drawingml/2006/picture">
-                  <pic:nvPicPr>
-                    <pic:cNvPr id="0" name="Picture 5"/>
-                    <pic:cNvPicPr>
-                      <a:picLocks noChangeAspect="1" noChangeArrowheads="1"/>
-                    </pic:cNvPicPr>
-                  </pic:nvPicPr>
-                  <pic:blipFill rotWithShape="1">
-                    <a:blip r:embed="rId22">
+                      <a:ln>
+                        <a:noFill/>
+                      </a:ln>
+                    </pic:spPr>
+                  </pic:pic>
+                </a:graphicData>
+              </a:graphic>
+            </wp:inline>
+          </w:drawing>
+        </w:r>
+      </w:moveTo>
+    </w:p>
+    <w:p>
+      <w:pPr>
+        <w:spacing w:line="360" w:lineRule="auto"/>
+        <w:jc w:val="both"/>
+        <w:rPr>
+          <w:moveTo w:id="160" w:author="ANDRES NIETO CORTES" w:date="2021-07-10T16:35:00Z"/>
+          <w:rFonts w:ascii="Times New Roman" w:hAnsi="Times New Roman" w:cs="Times New Roman"/>
+          <w:sz w:val="24"/>
+          <w:szCs w:val="24"/>
+        </w:rPr>
+      </w:pPr>
+      <w:moveTo w:id="161" w:author="ANDRES NIETO CORTES" w:date="2021-07-10T16:35:00Z">
+        <w:r>
+          <w:fldChar w:fldCharType="begin"/>
+        </w:r>
+        <w:r>
+          <w:instrText xml:space="preserve"> INCLUDEPICTURE "blob:https://web.whatsapp.com/c03e9cef-9b30-48f6-ba62-2eb6873c4f5b" \* MERGEFORMATINET </w:instrText>
+        </w:r>
+        <w:r>
+          <w:fldChar w:fldCharType="separate"/>
+        </w:r>
+        <w:r>
+          <w:fldChar w:fldCharType="end"/>
+        </w:r>
+      </w:moveTo>
+    </w:p>
+    <w:p>
+      <w:pPr>
+        <w:spacing w:line="360" w:lineRule="auto"/>
+        <w:jc w:val="both"/>
+        <w:rPr>
+          <w:moveTo w:id="162" w:author="ANDRES NIETO CORTES" w:date="2021-07-10T16:35:00Z"/>
+          <w:rFonts w:ascii="Times New Roman" w:hAnsi="Times New Roman" w:cs="Times New Roman"/>
+          <w:sz w:val="24"/>
+          <w:szCs w:val="24"/>
+        </w:rPr>
+      </w:pPr>
+      <w:moveTo w:id="163" w:author="ANDRES NIETO CORTES" w:date="2021-07-10T16:35:00Z">
+        <w:r>
+          <w:rPr>
+            <w:noProof/>
+          </w:rPr>
+          <w:lastRenderedPageBreak/>
+          <w:drawing>
+            <wp:inline distT="0" distB="0" distL="0" distR="0" wp14:anchorId="74349024" wp14:editId="1F8AAA58">
+              <wp:extent cx="5553075" cy="3628304"/>
+              <wp:effectExtent l="0" t="0" r="0" b="0"/>
+              <wp:docPr id="32" name="Imagen 32"/>
+              <wp:cNvGraphicFramePr>
+                <a:graphicFrameLocks xmlns:a="http://schemas.openxmlformats.org/drawingml/2006/main" noChangeAspect="1"/>
+              </wp:cNvGraphicFramePr>
+              <a:graphic xmlns:a="http://schemas.openxmlformats.org/drawingml/2006/main">
+                <a:graphicData uri="http://schemas.openxmlformats.org/drawingml/2006/picture">
+                  <pic:pic xmlns:pic="http://schemas.openxmlformats.org/drawingml/2006/picture">
+                    <pic:nvPicPr>
+                      <pic:cNvPr id="0" name="Picture 5"/>
+                      <pic:cNvPicPr>
+                        <a:picLocks noChangeAspect="1" noChangeArrowheads="1"/>
+                      </pic:cNvPicPr>
+                    </pic:nvPicPr>
+                    <pic:blipFill rotWithShape="1">
+                      <a:blip r:embed="rId22">
+                        <a:extLst>
+                          <a:ext uri="{28A0092B-C50C-407E-A947-70E740481C1C}">
+                            <a14:useLocalDpi xmlns:a14="http://schemas.microsoft.com/office/drawing/2010/main" val="0"/>
+                          </a:ext>
+                        </a:extLst>
+                      </a:blip>
+                      <a:srcRect l="49049" t="22211" r="8351" b="27890"/>
+                      <a:stretch/>
+                    </pic:blipFill>
+                    <pic:spPr bwMode="auto">
+                      <a:xfrm>
+                        <a:off x="0" y="0"/>
+                        <a:ext cx="5572872" cy="3641239"/>
+                      </a:xfrm>
+                      <a:prstGeom prst="rect">
+                        <a:avLst/>
+                      </a:prstGeom>
+                      <a:noFill/>
+                      <a:ln>
+                        <a:noFill/>
+                      </a:ln>
                       <a:extLst>
-                        <a:ext uri="{28A0092B-C50C-407E-A947-70E740481C1C}">
-                          <a14:useLocalDpi xmlns:a14="http://schemas.microsoft.com/office/drawing/2010/main" val="0"/>
+                        <a:ext uri="{53640926-AAD7-44D8-BBD7-CCE9431645EC}">
+                          <a14:shadowObscured xmlns:a14="http://schemas.microsoft.com/office/drawing/2010/main"/>
                         </a:ext>
                       </a:extLst>
-                    </a:blip>
-                    <a:srcRect l="49049" t="22211" r="8351" b="27890"/>
-                    <a:stretch/>
-                  </pic:blipFill>
-                  <pic:spPr bwMode="auto">
-                    <a:xfrm>
-                      <a:off x="0" y="0"/>
-                      <a:ext cx="5572872" cy="3641239"/>
-                    </a:xfrm>
-                    <a:prstGeom prst="rect">
-                      <a:avLst/>
-                    </a:prstGeom>
-                    <a:noFill/>
-                    <a:ln>
-                      <a:noFill/>
-                    </a:ln>
-                    <a:extLst>
-                      <a:ext uri="{53640926-AAD7-44D8-BBD7-CCE9431645EC}">
-                        <a14:shadowObscured xmlns:a14="http://schemas.microsoft.com/office/drawing/2010/main"/>
-                      </a:ext>
-                    </a:extLst>
-                  </pic:spPr>
-                </pic:pic>
-              </a:graphicData>
-            </a:graphic>
-          </wp:inline>
-        </w:drawing>
-      </w:r>
-    </w:p>
-    <w:p>
-      <w:pPr>
-        <w:spacing w:line="360" w:lineRule="auto"/>
-        <w:jc w:val="both"/>
-        <w:rPr>
-          <w:rFonts w:ascii="Times New Roman" w:hAnsi="Times New Roman" w:cs="Times New Roman"/>
-          <w:sz w:val="24"/>
-          <w:szCs w:val="24"/>
-        </w:rPr>
-      </w:pPr>
-      <w:r>
-        <w:rPr>
-          <w:rFonts w:ascii="Times New Roman" w:hAnsi="Times New Roman" w:cs="Times New Roman"/>
-          <w:sz w:val="24"/>
-          <w:szCs w:val="24"/>
-        </w:rPr>
-        <w:t>Ahí se observa que el hash es igual para ese proyecto en los dos equipos.</w:t>
-      </w:r>
+                    </pic:spPr>
+                  </pic:pic>
+                </a:graphicData>
+              </a:graphic>
+            </wp:inline>
+          </w:drawing>
+        </w:r>
+      </w:moveTo>
+    </w:p>
+    <w:p>
+      <w:pPr>
+        <w:spacing w:line="360" w:lineRule="auto"/>
+        <w:jc w:val="both"/>
+        <w:rPr>
+          <w:moveTo w:id="164" w:author="ANDRES NIETO CORTES" w:date="2021-07-10T16:35:00Z"/>
+          <w:rFonts w:ascii="Times New Roman" w:hAnsi="Times New Roman" w:cs="Times New Roman"/>
+          <w:sz w:val="24"/>
+          <w:szCs w:val="24"/>
+        </w:rPr>
+      </w:pPr>
+      <w:moveTo w:id="165" w:author="ANDRES NIETO CORTES" w:date="2021-07-10T16:35:00Z">
+        <w:r>
+          <w:rPr>
+            <w:rFonts w:ascii="Times New Roman" w:hAnsi="Times New Roman" w:cs="Times New Roman"/>
+            <w:sz w:val="24"/>
+            <w:szCs w:val="24"/>
+          </w:rPr>
+          <w:t>Ahí se observa que el hash es igual para ese proyecto en los dos equipos.</w:t>
+        </w:r>
+      </w:moveTo>
+    </w:p>
+    <w:moveToRangeEnd w:id="147"/>
+    <w:p>
+      <w:pPr>
+        <w:spacing w:line="360" w:lineRule="auto"/>
+        <w:jc w:val="both"/>
+        <w:rPr>
+          <w:rFonts w:ascii="Times New Roman" w:hAnsi="Times New Roman" w:cs="Times New Roman"/>
+          <w:sz w:val="24"/>
+          <w:szCs w:val="24"/>
+        </w:rPr>
+      </w:pPr>
+      <w:ins w:id="166" w:author="ANDRES NIETO CORTES" w:date="2021-07-10T16:35:00Z">
+        <w:r>
+          <w:rPr>
+            <w:rFonts w:ascii="Times New Roman" w:hAnsi="Times New Roman" w:cs="Times New Roman"/>
+            <w:sz w:val="24"/>
+            <w:szCs w:val="24"/>
+          </w:rPr>
+          <w:t xml:space="preserve"> </w:t>
+        </w:r>
+      </w:ins>
     </w:p>
     <w:sectPr>
       <w:pgSz w:w="12240" w:h="15840"/>
@@ -2769,6 +3859,9 @@
 <w15:people xmlns:wpc="http://schemas.microsoft.com/office/word/2010/wordprocessingCanvas" xmlns:cx="http://schemas.microsoft.com/office/drawing/2014/chartex" xmlns:cx1="http://schemas.microsoft.com/office/drawing/2015/9/8/chartex" xmlns:cx2="http://schemas.microsoft.com/office/drawing/2015/10/21/chartex" xmlns:cx3="http://schemas.microsoft.com/office/drawing/2016/5/9/chartex" xmlns:cx4="http://schemas.microsoft.com/office/drawing/2016/5/10/chartex" xmlns:cx5="http://schemas.microsoft.com/office/drawing/2016/5/11/chartex" xmlns:cx6="http://schemas.microsoft.com/office/drawing/2016/5/12/chartex" xmlns:cx7="http://schemas.microsoft.com/office/drawing/2016/5/13/chartex" xmlns:cx8="http://schemas.microsoft.com/office/drawing/2016/5/14/chartex" xmlns:mc="http://schemas.openxmlformats.org/markup-compatibility/2006" xmlns:aink="http://schemas.microsoft.com/office/drawing/2016/ink" xmlns:am3d="http://schemas.microsoft.com/office/drawing/2017/model3d" xmlns:o="urn:schemas-microsoft-com:office:office" xmlns:r="http://schemas.openxmlformats.org/officeDocument/2006/relationships" xmlns:m="http://schemas.openxmlformats.org/officeDocument/2006/math" xmlns:v="urn:schemas-microsoft-com:vml" xmlns:wp14="http://schemas.microsoft.com/office/word/2010/wordprocessingDrawing" xmlns:wp="http://schemas.openxmlformats.org/drawingml/2006/wordprocessingDrawing" xmlns:w10="urn:schemas-microsoft-com:office:word" xmlns:w="http://schemas.openxmlformats.org/wordprocessingml/2006/main" xmlns:w14="http://schemas.microsoft.com/office/word/2010/wordml" xmlns:w15="http://schemas.microsoft.com/office/word/2012/wordml" xmlns:w16cex="http://schemas.microsoft.com/office/word/2018/wordml/cex" xmlns:w16cid="http://schemas.microsoft.com/office/word/2016/wordml/cid" xmlns:w16="http://schemas.microsoft.com/office/word/2018/wordml" xmlns:w16se="http://schemas.microsoft.com/office/word/2015/wordml/symex" xmlns:wpg="http://schemas.microsoft.com/office/word/2010/wordprocessingGroup" xmlns:wpi="http://schemas.microsoft.com/office/word/2010/wordprocessingInk" xmlns:wne="http://schemas.microsoft.com/office/word/2006/wordml" xmlns:wps="http://schemas.microsoft.com/office/word/2010/wordprocessingShape" mc:Ignorable="w14 w15 w16se w16cid w16 w16cex wp14">
   <w15:person w15:author="Instituto Pedagógico Lázaro Cárdenas">
     <w15:presenceInfo w15:providerId="Windows Live" w15:userId="82b99abdb8db5568"/>
+  </w15:person>
+  <w15:person w15:author="ANDRES NIETO CORTES">
+    <w15:presenceInfo w15:providerId="AD" w15:userId="S::enmuseado@comunidad.unam.mx::c1d78784-94e3-47d1-8aa8-b3ed42cf1c0d"/>
   </w15:person>
 </w15:people>
 </file>

</xml_diff>